<commit_message>
lab3 and 4 is +-done, lab5 in the process
</commit_message>
<xml_diff>
--- a/Lab3/apz-pzpi-22-2-veriasov-vladyslav-lab3/apz-pzpi-22-2-veriasov-vladyslav-lab3.docx
+++ b/Lab3/apz-pzpi-22-2-veriasov-vladyslav-lab3/apz-pzpi-22-2-veriasov-vladyslav-lab3.docx
@@ -2526,8 +2526,7 @@
         <w:spacing w:line="360" w:lineRule="auto"/>
         <w:ind w:left="117" w:right="98" w:firstLine="705"/>
         <w:rPr>
-          <w:rFonts w:eastAsiaTheme="minorHAnsi"/>
-          <w:color w:val="000000"/>
+          <w:lang w:val="ru-RU"/>
         </w:rPr>
       </w:pPr>
       <w:r>
@@ -2541,11 +2540,871 @@
         <w:r>
           <w:rPr>
             <w:rStyle w:val="Hyperlink"/>
-            <w:rFonts w:eastAsiaTheme="minorHAnsi"/>
           </w:rPr>
-          <w:t>https://github.com/NureVeriasovVladyslav/apz-pzpi-22-2-veriasov-vladyslav/blob/main/Lab2/apz-pzpi-22-2-veriasov-vladyslav-lab2/apz-pzpi-22-2-veriasov-vladyslav-lab2-code/src/vehicle/vehicle.service.ts</w:t>
+          <w:t>https://github.com/NureVeriasovVladyslav/apz-pzpi-22-2-veriasov-vladyslav/blob/main/Lab3/apz-pzpi-22-2-veriasov-vladyslav-lab3/apz-pzpi-22-2-veriasov-vladyslav-lab3-code-web/my-react-router-app</w:t>
         </w:r>
       </w:hyperlink>
+    </w:p>
+    <w:p>
+      <w:pPr>
+        <w:pStyle w:val="BodyText"/>
+        <w:spacing w:line="360" w:lineRule="auto"/>
+        <w:ind w:right="98" w:firstLine="720"/>
+        <w:rPr>
+          <w:rFonts w:eastAsiaTheme="minorHAnsi"/>
+          <w:color w:val="000000"/>
+        </w:rPr>
+      </w:pPr>
+      <w:r>
+        <w:rPr>
+          <w:rFonts w:eastAsiaTheme="minorHAnsi"/>
+          <w:color w:val="000000"/>
+        </w:rPr>
+        <w:t xml:space="preserve">Лістинг 1 – Функції </w:t>
+      </w:r>
+      <w:r>
+        <w:rPr>
+          <w:rFonts w:eastAsiaTheme="minorHAnsi"/>
+          <w:color w:val="000000"/>
+        </w:rPr>
+        <w:t>що отримують з серверу</w:t>
+      </w:r>
+      <w:r>
+        <w:rPr>
+          <w:rFonts w:eastAsiaTheme="minorHAnsi"/>
+          <w:color w:val="000000"/>
+        </w:rPr>
+        <w:t xml:space="preserve"> елементами математичної обробки інформації</w:t>
+      </w:r>
+    </w:p>
+    <w:p>
+      <w:pPr>
+        <w:rPr>
+          <w:rFonts w:ascii="Courier New" w:eastAsia="Courier New" w:hAnsi="Courier New" w:cs="Courier New"/>
+          <w:sz w:val="24"/>
+          <w:szCs w:val="24"/>
+          <w:lang w:eastAsia="uk-UA"/>
+        </w:rPr>
+      </w:pPr>
+      <w:r>
+        <w:rPr>
+          <w:rFonts w:ascii="Courier New" w:eastAsia="Courier New" w:hAnsi="Courier New" w:cs="Courier New"/>
+          <w:sz w:val="24"/>
+          <w:szCs w:val="24"/>
+          <w:lang w:eastAsia="uk-UA"/>
+        </w:rPr>
+        <w:t>/// -------- маркери самокатів --------</w:t>
+      </w:r>
+    </w:p>
+    <w:p>
+      <w:pPr>
+        <w:rPr>
+          <w:rFonts w:ascii="Courier New" w:eastAsia="Courier New" w:hAnsi="Courier New" w:cs="Courier New"/>
+          <w:sz w:val="24"/>
+          <w:szCs w:val="24"/>
+          <w:lang w:eastAsia="uk-UA"/>
+        </w:rPr>
+      </w:pPr>
+      <w:r>
+        <w:rPr>
+          <w:rFonts w:ascii="Courier New" w:eastAsia="Courier New" w:hAnsi="Courier New" w:cs="Courier New"/>
+          <w:sz w:val="24"/>
+          <w:szCs w:val="24"/>
+          <w:lang w:eastAsia="uk-UA"/>
+        </w:rPr>
+        <w:t xml:space="preserve">  Future&lt;void&gt; _drawScooterMarkers(List&lt;Scooter&gt; list) async {</w:t>
+      </w:r>
+    </w:p>
+    <w:p>
+      <w:pPr>
+        <w:rPr>
+          <w:rFonts w:ascii="Courier New" w:eastAsia="Courier New" w:hAnsi="Courier New" w:cs="Courier New"/>
+          <w:sz w:val="24"/>
+          <w:szCs w:val="24"/>
+          <w:lang w:eastAsia="uk-UA"/>
+        </w:rPr>
+      </w:pPr>
+      <w:r>
+        <w:rPr>
+          <w:rFonts w:ascii="Courier New" w:eastAsia="Courier New" w:hAnsi="Courier New" w:cs="Courier New"/>
+          <w:sz w:val="24"/>
+          <w:szCs w:val="24"/>
+          <w:lang w:eastAsia="uk-UA"/>
+        </w:rPr>
+        <w:t xml:space="preserve">    _scooterManager ??=</w:t>
+      </w:r>
+    </w:p>
+    <w:p>
+      <w:pPr>
+        <w:rPr>
+          <w:rFonts w:ascii="Courier New" w:eastAsia="Courier New" w:hAnsi="Courier New" w:cs="Courier New"/>
+          <w:sz w:val="24"/>
+          <w:szCs w:val="24"/>
+          <w:lang w:eastAsia="uk-UA"/>
+        </w:rPr>
+      </w:pPr>
+      <w:r>
+        <w:rPr>
+          <w:rFonts w:ascii="Courier New" w:eastAsia="Courier New" w:hAnsi="Courier New" w:cs="Courier New"/>
+          <w:sz w:val="24"/>
+          <w:szCs w:val="24"/>
+          <w:lang w:eastAsia="uk-UA"/>
+        </w:rPr>
+        <w:t xml:space="preserve">        await _map!.annotations.createPointAnnotationManager();</w:t>
+      </w:r>
+    </w:p>
+    <w:p>
+      <w:pPr>
+        <w:rPr>
+          <w:rFonts w:ascii="Courier New" w:eastAsia="Courier New" w:hAnsi="Courier New" w:cs="Courier New"/>
+          <w:sz w:val="24"/>
+          <w:szCs w:val="24"/>
+          <w:lang w:eastAsia="uk-UA"/>
+        </w:rPr>
+      </w:pPr>
+    </w:p>
+    <w:p>
+      <w:pPr>
+        <w:rPr>
+          <w:rFonts w:ascii="Courier New" w:eastAsia="Courier New" w:hAnsi="Courier New" w:cs="Courier New"/>
+          <w:sz w:val="24"/>
+          <w:szCs w:val="24"/>
+          <w:lang w:eastAsia="uk-UA"/>
+        </w:rPr>
+      </w:pPr>
+      <w:r>
+        <w:rPr>
+          <w:rFonts w:ascii="Courier New" w:eastAsia="Courier New" w:hAnsi="Courier New" w:cs="Courier New"/>
+          <w:sz w:val="24"/>
+          <w:szCs w:val="24"/>
+          <w:lang w:eastAsia="uk-UA"/>
+        </w:rPr>
+        <w:t xml:space="preserve">    await _scooterManager!.deleteAll();</w:t>
+      </w:r>
+    </w:p>
+    <w:p>
+      <w:pPr>
+        <w:rPr>
+          <w:rFonts w:ascii="Courier New" w:eastAsia="Courier New" w:hAnsi="Courier New" w:cs="Courier New"/>
+          <w:sz w:val="24"/>
+          <w:szCs w:val="24"/>
+          <w:lang w:eastAsia="uk-UA"/>
+        </w:rPr>
+      </w:pPr>
+    </w:p>
+    <w:p>
+      <w:pPr>
+        <w:rPr>
+          <w:rFonts w:ascii="Courier New" w:eastAsia="Courier New" w:hAnsi="Courier New" w:cs="Courier New"/>
+          <w:sz w:val="24"/>
+          <w:szCs w:val="24"/>
+          <w:lang w:eastAsia="uk-UA"/>
+        </w:rPr>
+      </w:pPr>
+      <w:r>
+        <w:rPr>
+          <w:rFonts w:ascii="Courier New" w:eastAsia="Courier New" w:hAnsi="Courier New" w:cs="Courier New"/>
+          <w:sz w:val="24"/>
+          <w:szCs w:val="24"/>
+          <w:lang w:eastAsia="uk-UA"/>
+        </w:rPr>
+        <w:t xml:space="preserve">    final icon = await _loadBytes('assets/images/scooter.png');</w:t>
+      </w:r>
+    </w:p>
+    <w:p>
+      <w:pPr>
+        <w:rPr>
+          <w:rFonts w:ascii="Courier New" w:eastAsia="Courier New" w:hAnsi="Courier New" w:cs="Courier New"/>
+          <w:sz w:val="24"/>
+          <w:szCs w:val="24"/>
+          <w:lang w:eastAsia="uk-UA"/>
+        </w:rPr>
+      </w:pPr>
+      <w:r>
+        <w:rPr>
+          <w:rFonts w:ascii="Courier New" w:eastAsia="Courier New" w:hAnsi="Courier New" w:cs="Courier New"/>
+          <w:sz w:val="24"/>
+          <w:szCs w:val="24"/>
+          <w:lang w:eastAsia="uk-UA"/>
+        </w:rPr>
+        <w:t xml:space="preserve">    for (final s in list) {</w:t>
+      </w:r>
+    </w:p>
+    <w:p>
+      <w:pPr>
+        <w:rPr>
+          <w:rFonts w:ascii="Courier New" w:eastAsia="Courier New" w:hAnsi="Courier New" w:cs="Courier New"/>
+          <w:sz w:val="24"/>
+          <w:szCs w:val="24"/>
+          <w:lang w:eastAsia="uk-UA"/>
+        </w:rPr>
+      </w:pPr>
+      <w:r>
+        <w:rPr>
+          <w:rFonts w:ascii="Courier New" w:eastAsia="Courier New" w:hAnsi="Courier New" w:cs="Courier New"/>
+          <w:sz w:val="24"/>
+          <w:szCs w:val="24"/>
+          <w:lang w:eastAsia="uk-UA"/>
+        </w:rPr>
+        <w:t xml:space="preserve">      await _scooterManager!.create(</w:t>
+      </w:r>
+    </w:p>
+    <w:p>
+      <w:pPr>
+        <w:rPr>
+          <w:rFonts w:ascii="Courier New" w:eastAsia="Courier New" w:hAnsi="Courier New" w:cs="Courier New"/>
+          <w:sz w:val="24"/>
+          <w:szCs w:val="24"/>
+          <w:lang w:eastAsia="uk-UA"/>
+        </w:rPr>
+      </w:pPr>
+      <w:r>
+        <w:rPr>
+          <w:rFonts w:ascii="Courier New" w:eastAsia="Courier New" w:hAnsi="Courier New" w:cs="Courier New"/>
+          <w:sz w:val="24"/>
+          <w:szCs w:val="24"/>
+          <w:lang w:eastAsia="uk-UA"/>
+        </w:rPr>
+        <w:t xml:space="preserve">        mapbox.PointAnnotationOptions(</w:t>
+      </w:r>
+    </w:p>
+    <w:p>
+      <w:pPr>
+        <w:rPr>
+          <w:rFonts w:ascii="Courier New" w:eastAsia="Courier New" w:hAnsi="Courier New" w:cs="Courier New"/>
+          <w:sz w:val="24"/>
+          <w:szCs w:val="24"/>
+          <w:lang w:eastAsia="uk-UA"/>
+        </w:rPr>
+      </w:pPr>
+      <w:r>
+        <w:rPr>
+          <w:rFonts w:ascii="Courier New" w:eastAsia="Courier New" w:hAnsi="Courier New" w:cs="Courier New"/>
+          <w:sz w:val="24"/>
+          <w:szCs w:val="24"/>
+          <w:lang w:eastAsia="uk-UA"/>
+        </w:rPr>
+        <w:t xml:space="preserve">          geometry: mapbox.Point(</w:t>
+      </w:r>
+    </w:p>
+    <w:p>
+      <w:pPr>
+        <w:rPr>
+          <w:rFonts w:ascii="Courier New" w:eastAsia="Courier New" w:hAnsi="Courier New" w:cs="Courier New"/>
+          <w:sz w:val="24"/>
+          <w:szCs w:val="24"/>
+          <w:lang w:eastAsia="uk-UA"/>
+        </w:rPr>
+      </w:pPr>
+      <w:r>
+        <w:rPr>
+          <w:rFonts w:ascii="Courier New" w:eastAsia="Courier New" w:hAnsi="Courier New" w:cs="Courier New"/>
+          <w:sz w:val="24"/>
+          <w:szCs w:val="24"/>
+          <w:lang w:eastAsia="uk-UA"/>
+        </w:rPr>
+        <w:t xml:space="preserve">              coordinates: mapbox.Position(s.lng, s.lat)),</w:t>
+      </w:r>
+    </w:p>
+    <w:p>
+      <w:pPr>
+        <w:rPr>
+          <w:rFonts w:ascii="Courier New" w:eastAsia="Courier New" w:hAnsi="Courier New" w:cs="Courier New"/>
+          <w:sz w:val="24"/>
+          <w:szCs w:val="24"/>
+          <w:lang w:eastAsia="uk-UA"/>
+        </w:rPr>
+      </w:pPr>
+      <w:r>
+        <w:rPr>
+          <w:rFonts w:ascii="Courier New" w:eastAsia="Courier New" w:hAnsi="Courier New" w:cs="Courier New"/>
+          <w:sz w:val="24"/>
+          <w:szCs w:val="24"/>
+          <w:lang w:eastAsia="uk-UA"/>
+        </w:rPr>
+        <w:t xml:space="preserve">          image: icon,</w:t>
+      </w:r>
+    </w:p>
+    <w:p>
+      <w:pPr>
+        <w:rPr>
+          <w:rFonts w:ascii="Courier New" w:eastAsia="Courier New" w:hAnsi="Courier New" w:cs="Courier New"/>
+          <w:sz w:val="24"/>
+          <w:szCs w:val="24"/>
+          <w:lang w:eastAsia="uk-UA"/>
+        </w:rPr>
+      </w:pPr>
+      <w:r>
+        <w:rPr>
+          <w:rFonts w:ascii="Courier New" w:eastAsia="Courier New" w:hAnsi="Courier New" w:cs="Courier New"/>
+          <w:sz w:val="24"/>
+          <w:szCs w:val="24"/>
+          <w:lang w:eastAsia="uk-UA"/>
+        </w:rPr>
+        <w:t xml:space="preserve">          iconSize: 0.12,</w:t>
+      </w:r>
+    </w:p>
+    <w:p>
+      <w:pPr>
+        <w:rPr>
+          <w:rFonts w:ascii="Courier New" w:eastAsia="Courier New" w:hAnsi="Courier New" w:cs="Courier New"/>
+          <w:sz w:val="24"/>
+          <w:szCs w:val="24"/>
+          <w:lang w:eastAsia="uk-UA"/>
+        </w:rPr>
+      </w:pPr>
+      <w:r>
+        <w:rPr>
+          <w:rFonts w:ascii="Courier New" w:eastAsia="Courier New" w:hAnsi="Courier New" w:cs="Courier New"/>
+          <w:sz w:val="24"/>
+          <w:szCs w:val="24"/>
+          <w:lang w:eastAsia="uk-UA"/>
+        </w:rPr>
+        <w:t xml:space="preserve">          // textField: s.battery != null ? '${s.battery}%' : null,</w:t>
+      </w:r>
+    </w:p>
+    <w:p>
+      <w:pPr>
+        <w:rPr>
+          <w:rFonts w:ascii="Courier New" w:eastAsia="Courier New" w:hAnsi="Courier New" w:cs="Courier New"/>
+          <w:sz w:val="24"/>
+          <w:szCs w:val="24"/>
+          <w:lang w:eastAsia="uk-UA"/>
+        </w:rPr>
+      </w:pPr>
+      <w:r>
+        <w:rPr>
+          <w:rFonts w:ascii="Courier New" w:eastAsia="Courier New" w:hAnsi="Courier New" w:cs="Courier New"/>
+          <w:sz w:val="24"/>
+          <w:szCs w:val="24"/>
+          <w:lang w:eastAsia="uk-UA"/>
+        </w:rPr>
+        <w:t xml:space="preserve">          textSize: 12,</w:t>
+      </w:r>
+    </w:p>
+    <w:p>
+      <w:pPr>
+        <w:rPr>
+          <w:rFonts w:ascii="Courier New" w:eastAsia="Courier New" w:hAnsi="Courier New" w:cs="Courier New"/>
+          <w:sz w:val="24"/>
+          <w:szCs w:val="24"/>
+          <w:lang w:eastAsia="uk-UA"/>
+        </w:rPr>
+      </w:pPr>
+      <w:r>
+        <w:rPr>
+          <w:rFonts w:ascii="Courier New" w:eastAsia="Courier New" w:hAnsi="Courier New" w:cs="Courier New"/>
+          <w:sz w:val="24"/>
+          <w:szCs w:val="24"/>
+          <w:lang w:eastAsia="uk-UA"/>
+        </w:rPr>
+        <w:t xml:space="preserve">          textOffset: [0.0, 1.5],</w:t>
+      </w:r>
+    </w:p>
+    <w:p>
+      <w:pPr>
+        <w:rPr>
+          <w:rFonts w:ascii="Courier New" w:eastAsia="Courier New" w:hAnsi="Courier New" w:cs="Courier New"/>
+          <w:sz w:val="24"/>
+          <w:szCs w:val="24"/>
+          <w:lang w:eastAsia="uk-UA"/>
+        </w:rPr>
+      </w:pPr>
+      <w:r>
+        <w:rPr>
+          <w:rFonts w:ascii="Courier New" w:eastAsia="Courier New" w:hAnsi="Courier New" w:cs="Courier New"/>
+          <w:sz w:val="24"/>
+          <w:szCs w:val="24"/>
+          <w:lang w:eastAsia="uk-UA"/>
+        </w:rPr>
+        <w:t xml:space="preserve">        ),</w:t>
+      </w:r>
+    </w:p>
+    <w:p>
+      <w:pPr>
+        <w:rPr>
+          <w:rFonts w:ascii="Courier New" w:eastAsia="Courier New" w:hAnsi="Courier New" w:cs="Courier New"/>
+          <w:sz w:val="24"/>
+          <w:szCs w:val="24"/>
+          <w:lang w:eastAsia="uk-UA"/>
+        </w:rPr>
+      </w:pPr>
+      <w:r>
+        <w:rPr>
+          <w:rFonts w:ascii="Courier New" w:eastAsia="Courier New" w:hAnsi="Courier New" w:cs="Courier New"/>
+          <w:sz w:val="24"/>
+          <w:szCs w:val="24"/>
+          <w:lang w:eastAsia="uk-UA"/>
+        </w:rPr>
+        <w:t xml:space="preserve">      );</w:t>
+      </w:r>
+    </w:p>
+    <w:p>
+      <w:pPr>
+        <w:rPr>
+          <w:rFonts w:ascii="Courier New" w:eastAsia="Courier New" w:hAnsi="Courier New" w:cs="Courier New"/>
+          <w:sz w:val="24"/>
+          <w:szCs w:val="24"/>
+          <w:lang w:eastAsia="uk-UA"/>
+        </w:rPr>
+      </w:pPr>
+      <w:r>
+        <w:rPr>
+          <w:rFonts w:ascii="Courier New" w:eastAsia="Courier New" w:hAnsi="Courier New" w:cs="Courier New"/>
+          <w:sz w:val="24"/>
+          <w:szCs w:val="24"/>
+          <w:lang w:eastAsia="uk-UA"/>
+        </w:rPr>
+        <w:t xml:space="preserve">    }</w:t>
+      </w:r>
+    </w:p>
+    <w:p>
+      <w:pPr>
+        <w:rPr>
+          <w:rFonts w:ascii="Courier New" w:eastAsia="Courier New" w:hAnsi="Courier New" w:cs="Courier New"/>
+          <w:sz w:val="24"/>
+          <w:szCs w:val="24"/>
+          <w:lang w:eastAsia="uk-UA"/>
+        </w:rPr>
+      </w:pPr>
+      <w:r>
+        <w:rPr>
+          <w:rFonts w:ascii="Courier New" w:eastAsia="Courier New" w:hAnsi="Courier New" w:cs="Courier New"/>
+          <w:sz w:val="24"/>
+          <w:szCs w:val="24"/>
+          <w:lang w:eastAsia="uk-UA"/>
+        </w:rPr>
+        <w:t xml:space="preserve">  }</w:t>
+      </w:r>
+    </w:p>
+    <w:p>
+      <w:pPr>
+        <w:rPr>
+          <w:rFonts w:ascii="Courier New" w:eastAsia="Courier New" w:hAnsi="Courier New" w:cs="Courier New"/>
+          <w:sz w:val="24"/>
+          <w:szCs w:val="24"/>
+          <w:lang w:eastAsia="uk-UA"/>
+        </w:rPr>
+      </w:pPr>
+    </w:p>
+    <w:p>
+      <w:pPr>
+        <w:rPr>
+          <w:rFonts w:ascii="Courier New" w:eastAsia="Courier New" w:hAnsi="Courier New" w:cs="Courier New"/>
+          <w:sz w:val="24"/>
+          <w:szCs w:val="24"/>
+          <w:lang w:eastAsia="uk-UA"/>
+        </w:rPr>
+      </w:pPr>
+      <w:r>
+        <w:rPr>
+          <w:rFonts w:ascii="Courier New" w:eastAsia="Courier New" w:hAnsi="Courier New" w:cs="Courier New"/>
+          <w:sz w:val="24"/>
+          <w:szCs w:val="24"/>
+          <w:lang w:eastAsia="uk-UA"/>
+        </w:rPr>
+        <w:t xml:space="preserve">  Future&lt;Uint8List&gt; _loadBytes(String path) async {</w:t>
+      </w:r>
+    </w:p>
+    <w:p>
+      <w:pPr>
+        <w:rPr>
+          <w:rFonts w:ascii="Courier New" w:eastAsia="Courier New" w:hAnsi="Courier New" w:cs="Courier New"/>
+          <w:sz w:val="24"/>
+          <w:szCs w:val="24"/>
+          <w:lang w:eastAsia="uk-UA"/>
+        </w:rPr>
+      </w:pPr>
+      <w:r>
+        <w:rPr>
+          <w:rFonts w:ascii="Courier New" w:eastAsia="Courier New" w:hAnsi="Courier New" w:cs="Courier New"/>
+          <w:sz w:val="24"/>
+          <w:szCs w:val="24"/>
+          <w:lang w:eastAsia="uk-UA"/>
+        </w:rPr>
+        <w:t xml:space="preserve">    final bytes = await rootBundle.load(path);</w:t>
+      </w:r>
+    </w:p>
+    <w:p>
+      <w:pPr>
+        <w:rPr>
+          <w:rFonts w:ascii="Courier New" w:eastAsia="Courier New" w:hAnsi="Courier New" w:cs="Courier New"/>
+          <w:sz w:val="24"/>
+          <w:szCs w:val="24"/>
+          <w:lang w:eastAsia="uk-UA"/>
+        </w:rPr>
+      </w:pPr>
+      <w:r>
+        <w:rPr>
+          <w:rFonts w:ascii="Courier New" w:eastAsia="Courier New" w:hAnsi="Courier New" w:cs="Courier New"/>
+          <w:sz w:val="24"/>
+          <w:szCs w:val="24"/>
+          <w:lang w:eastAsia="uk-UA"/>
+        </w:rPr>
+        <w:t xml:space="preserve">    return bytes.buffer.asUint8List();</w:t>
+      </w:r>
+    </w:p>
+    <w:p>
+      <w:pPr>
+        <w:rPr>
+          <w:rFonts w:ascii="Courier New" w:eastAsia="Courier New" w:hAnsi="Courier New" w:cs="Courier New"/>
+          <w:sz w:val="24"/>
+          <w:szCs w:val="24"/>
+          <w:lang w:eastAsia="uk-UA"/>
+        </w:rPr>
+      </w:pPr>
+      <w:r>
+        <w:rPr>
+          <w:rFonts w:ascii="Courier New" w:eastAsia="Courier New" w:hAnsi="Courier New" w:cs="Courier New"/>
+          <w:sz w:val="24"/>
+          <w:szCs w:val="24"/>
+          <w:lang w:eastAsia="uk-UA"/>
+        </w:rPr>
+        <w:t xml:space="preserve">  }</w:t>
+      </w:r>
+    </w:p>
+    <w:p>
+      <w:pPr>
+        <w:rPr>
+          <w:rFonts w:ascii="Courier New" w:eastAsia="Courier New" w:hAnsi="Courier New" w:cs="Courier New"/>
+          <w:sz w:val="24"/>
+          <w:szCs w:val="24"/>
+          <w:lang w:eastAsia="uk-UA"/>
+        </w:rPr>
+      </w:pPr>
+    </w:p>
+    <w:p>
+      <w:pPr>
+        <w:rPr>
+          <w:rFonts w:ascii="Courier New" w:eastAsia="Courier New" w:hAnsi="Courier New" w:cs="Courier New"/>
+          <w:sz w:val="24"/>
+          <w:szCs w:val="24"/>
+          <w:lang w:eastAsia="uk-UA"/>
+        </w:rPr>
+      </w:pPr>
+      <w:r>
+        <w:rPr>
+          <w:rFonts w:ascii="Courier New" w:eastAsia="Courier New" w:hAnsi="Courier New" w:cs="Courier New"/>
+          <w:sz w:val="24"/>
+          <w:szCs w:val="24"/>
+          <w:lang w:eastAsia="uk-UA"/>
+        </w:rPr>
+        <w:t xml:space="preserve">  /// -------- UI --------</w:t>
+      </w:r>
+    </w:p>
+    <w:p>
+      <w:pPr>
+        <w:rPr>
+          <w:rFonts w:ascii="Courier New" w:eastAsia="Courier New" w:hAnsi="Courier New" w:cs="Courier New"/>
+          <w:sz w:val="24"/>
+          <w:szCs w:val="24"/>
+          <w:lang w:eastAsia="uk-UA"/>
+        </w:rPr>
+      </w:pPr>
+      <w:r>
+        <w:rPr>
+          <w:rFonts w:ascii="Courier New" w:eastAsia="Courier New" w:hAnsi="Courier New" w:cs="Courier New"/>
+          <w:sz w:val="24"/>
+          <w:szCs w:val="24"/>
+          <w:lang w:eastAsia="uk-UA"/>
+        </w:rPr>
+        <w:t xml:space="preserve">  @override</w:t>
+      </w:r>
+    </w:p>
+    <w:p>
+      <w:pPr>
+        <w:rPr>
+          <w:rFonts w:ascii="Courier New" w:eastAsia="Courier New" w:hAnsi="Courier New" w:cs="Courier New"/>
+          <w:sz w:val="24"/>
+          <w:szCs w:val="24"/>
+          <w:lang w:eastAsia="uk-UA"/>
+        </w:rPr>
+      </w:pPr>
+      <w:r>
+        <w:rPr>
+          <w:rFonts w:ascii="Courier New" w:eastAsia="Courier New" w:hAnsi="Courier New" w:cs="Courier New"/>
+          <w:sz w:val="24"/>
+          <w:szCs w:val="24"/>
+          <w:lang w:eastAsia="uk-UA"/>
+        </w:rPr>
+        <w:t xml:space="preserve">  Widget build(BuildContext context) =&gt; Scaffold(</w:t>
+      </w:r>
+    </w:p>
+    <w:p>
+      <w:pPr>
+        <w:rPr>
+          <w:rFonts w:ascii="Courier New" w:eastAsia="Courier New" w:hAnsi="Courier New" w:cs="Courier New"/>
+          <w:sz w:val="24"/>
+          <w:szCs w:val="24"/>
+          <w:lang w:eastAsia="uk-UA"/>
+        </w:rPr>
+      </w:pPr>
+      <w:r>
+        <w:rPr>
+          <w:rFonts w:ascii="Courier New" w:eastAsia="Courier New" w:hAnsi="Courier New" w:cs="Courier New"/>
+          <w:sz w:val="24"/>
+          <w:szCs w:val="24"/>
+          <w:lang w:eastAsia="uk-UA"/>
+        </w:rPr>
+        <w:t xml:space="preserve">        body: mapbox.MapWidget(</w:t>
+      </w:r>
+    </w:p>
+    <w:p>
+      <w:pPr>
+        <w:rPr>
+          <w:rFonts w:ascii="Courier New" w:eastAsia="Courier New" w:hAnsi="Courier New" w:cs="Courier New"/>
+          <w:sz w:val="24"/>
+          <w:szCs w:val="24"/>
+          <w:lang w:eastAsia="uk-UA"/>
+        </w:rPr>
+      </w:pPr>
+      <w:r>
+        <w:rPr>
+          <w:rFonts w:ascii="Courier New" w:eastAsia="Courier New" w:hAnsi="Courier New" w:cs="Courier New"/>
+          <w:sz w:val="24"/>
+          <w:szCs w:val="24"/>
+          <w:lang w:eastAsia="uk-UA"/>
+        </w:rPr>
+        <w:t xml:space="preserve">          key: const ValueKey('map'),</w:t>
+      </w:r>
+    </w:p>
+    <w:p>
+      <w:pPr>
+        <w:rPr>
+          <w:rFonts w:ascii="Courier New" w:eastAsia="Courier New" w:hAnsi="Courier New" w:cs="Courier New"/>
+          <w:sz w:val="24"/>
+          <w:szCs w:val="24"/>
+          <w:lang w:eastAsia="uk-UA"/>
+        </w:rPr>
+      </w:pPr>
+      <w:r>
+        <w:rPr>
+          <w:rFonts w:ascii="Courier New" w:eastAsia="Courier New" w:hAnsi="Courier New" w:cs="Courier New"/>
+          <w:sz w:val="24"/>
+          <w:szCs w:val="24"/>
+          <w:lang w:eastAsia="uk-UA"/>
+        </w:rPr>
+        <w:t xml:space="preserve">          cameraOptions: mapbox.CameraOptions(</w:t>
+      </w:r>
+    </w:p>
+    <w:p>
+      <w:pPr>
+        <w:rPr>
+          <w:rFonts w:ascii="Courier New" w:eastAsia="Courier New" w:hAnsi="Courier New" w:cs="Courier New"/>
+          <w:sz w:val="24"/>
+          <w:szCs w:val="24"/>
+          <w:lang w:eastAsia="uk-UA"/>
+        </w:rPr>
+      </w:pPr>
+      <w:r>
+        <w:rPr>
+          <w:rFonts w:ascii="Courier New" w:eastAsia="Courier New" w:hAnsi="Courier New" w:cs="Courier New"/>
+          <w:sz w:val="24"/>
+          <w:szCs w:val="24"/>
+          <w:lang w:eastAsia="uk-UA"/>
+        </w:rPr>
+        <w:t xml:space="preserve">            center: mapbox.Point(</w:t>
+      </w:r>
+    </w:p>
+    <w:p>
+      <w:pPr>
+        <w:rPr>
+          <w:rFonts w:ascii="Courier New" w:eastAsia="Courier New" w:hAnsi="Courier New" w:cs="Courier New"/>
+          <w:sz w:val="24"/>
+          <w:szCs w:val="24"/>
+          <w:lang w:eastAsia="uk-UA"/>
+        </w:rPr>
+      </w:pPr>
+      <w:r>
+        <w:rPr>
+          <w:rFonts w:ascii="Courier New" w:eastAsia="Courier New" w:hAnsi="Courier New" w:cs="Courier New"/>
+          <w:sz w:val="24"/>
+          <w:szCs w:val="24"/>
+          <w:lang w:eastAsia="uk-UA"/>
+        </w:rPr>
+        <w:t xml:space="preserve">                coordinates: mapbox.Position(0.0, 0.0)), // стартова </w:t>
+      </w:r>
+      <w:r>
+        <w:rPr>
+          <w:rFonts w:ascii="Courier New" w:eastAsia="Courier New" w:hAnsi="Courier New" w:cs="Courier New"/>
+          <w:sz w:val="24"/>
+          <w:szCs w:val="24"/>
+          <w:lang w:eastAsia="uk-UA"/>
+        </w:rPr>
+        <w:lastRenderedPageBreak/>
+        <w:t>точка</w:t>
+      </w:r>
+    </w:p>
+    <w:p>
+      <w:pPr>
+        <w:rPr>
+          <w:rFonts w:ascii="Courier New" w:eastAsia="Courier New" w:hAnsi="Courier New" w:cs="Courier New"/>
+          <w:sz w:val="24"/>
+          <w:szCs w:val="24"/>
+          <w:lang w:eastAsia="uk-UA"/>
+        </w:rPr>
+      </w:pPr>
+      <w:r>
+        <w:rPr>
+          <w:rFonts w:ascii="Courier New" w:eastAsia="Courier New" w:hAnsi="Courier New" w:cs="Courier New"/>
+          <w:sz w:val="24"/>
+          <w:szCs w:val="24"/>
+          <w:lang w:eastAsia="uk-UA"/>
+        </w:rPr>
+        <w:t xml:space="preserve">            zoom: 1,</w:t>
+      </w:r>
+    </w:p>
+    <w:p>
+      <w:pPr>
+        <w:rPr>
+          <w:rFonts w:ascii="Courier New" w:eastAsia="Courier New" w:hAnsi="Courier New" w:cs="Courier New"/>
+          <w:sz w:val="24"/>
+          <w:szCs w:val="24"/>
+          <w:lang w:eastAsia="uk-UA"/>
+        </w:rPr>
+      </w:pPr>
+      <w:r>
+        <w:rPr>
+          <w:rFonts w:ascii="Courier New" w:eastAsia="Courier New" w:hAnsi="Courier New" w:cs="Courier New"/>
+          <w:sz w:val="24"/>
+          <w:szCs w:val="24"/>
+          <w:lang w:eastAsia="uk-UA"/>
+        </w:rPr>
+        <w:t xml:space="preserve">          ),</w:t>
+      </w:r>
+    </w:p>
+    <w:p>
+      <w:pPr>
+        <w:rPr>
+          <w:rFonts w:ascii="Courier New" w:eastAsia="Courier New" w:hAnsi="Courier New" w:cs="Courier New"/>
+          <w:sz w:val="24"/>
+          <w:szCs w:val="24"/>
+          <w:lang w:eastAsia="uk-UA"/>
+        </w:rPr>
+      </w:pPr>
+      <w:r>
+        <w:rPr>
+          <w:rFonts w:ascii="Courier New" w:eastAsia="Courier New" w:hAnsi="Courier New" w:cs="Courier New"/>
+          <w:sz w:val="24"/>
+          <w:szCs w:val="24"/>
+          <w:lang w:eastAsia="uk-UA"/>
+        </w:rPr>
+        <w:t xml:space="preserve">          onMapCreated: (controller) {</w:t>
+      </w:r>
+    </w:p>
+    <w:p>
+      <w:pPr>
+        <w:rPr>
+          <w:rFonts w:ascii="Courier New" w:eastAsia="Courier New" w:hAnsi="Courier New" w:cs="Courier New"/>
+          <w:sz w:val="24"/>
+          <w:szCs w:val="24"/>
+          <w:lang w:eastAsia="uk-UA"/>
+        </w:rPr>
+      </w:pPr>
+      <w:r>
+        <w:rPr>
+          <w:rFonts w:ascii="Courier New" w:eastAsia="Courier New" w:hAnsi="Courier New" w:cs="Courier New"/>
+          <w:sz w:val="24"/>
+          <w:szCs w:val="24"/>
+          <w:lang w:eastAsia="uk-UA"/>
+        </w:rPr>
+        <w:t xml:space="preserve">            _map = controller;</w:t>
+      </w:r>
+    </w:p>
+    <w:p>
+      <w:pPr>
+        <w:rPr>
+          <w:rFonts w:ascii="Courier New" w:eastAsia="Courier New" w:hAnsi="Courier New" w:cs="Courier New"/>
+          <w:sz w:val="24"/>
+          <w:szCs w:val="24"/>
+          <w:lang w:eastAsia="uk-UA"/>
+        </w:rPr>
+      </w:pPr>
+      <w:r>
+        <w:rPr>
+          <w:rFonts w:ascii="Courier New" w:eastAsia="Courier New" w:hAnsi="Courier New" w:cs="Courier New"/>
+          <w:sz w:val="24"/>
+          <w:szCs w:val="24"/>
+          <w:lang w:eastAsia="uk-UA"/>
+        </w:rPr>
+        <w:t xml:space="preserve">            _initLocationAndCamera();</w:t>
+      </w:r>
+    </w:p>
+    <w:p>
+      <w:pPr>
+        <w:rPr>
+          <w:rFonts w:ascii="Courier New" w:eastAsia="Courier New" w:hAnsi="Courier New" w:cs="Courier New"/>
+          <w:sz w:val="24"/>
+          <w:szCs w:val="24"/>
+          <w:lang w:eastAsia="uk-UA"/>
+        </w:rPr>
+      </w:pPr>
+      <w:r>
+        <w:rPr>
+          <w:rFonts w:ascii="Courier New" w:eastAsia="Courier New" w:hAnsi="Courier New" w:cs="Courier New"/>
+          <w:sz w:val="24"/>
+          <w:szCs w:val="24"/>
+          <w:lang w:eastAsia="uk-UA"/>
+        </w:rPr>
+        <w:t xml:space="preserve">            _fetchAndShowScooters();</w:t>
+      </w:r>
+    </w:p>
+    <w:p>
+      <w:pPr>
+        <w:rPr>
+          <w:rFonts w:ascii="Courier New" w:eastAsia="Courier New" w:hAnsi="Courier New" w:cs="Courier New"/>
+          <w:sz w:val="24"/>
+          <w:szCs w:val="24"/>
+          <w:lang w:eastAsia="uk-UA"/>
+        </w:rPr>
+      </w:pPr>
+      <w:r>
+        <w:rPr>
+          <w:rFonts w:ascii="Courier New" w:eastAsia="Courier New" w:hAnsi="Courier New" w:cs="Courier New"/>
+          <w:sz w:val="24"/>
+          <w:szCs w:val="24"/>
+          <w:lang w:eastAsia="uk-UA"/>
+        </w:rPr>
+        <w:t xml:space="preserve">          },</w:t>
+      </w:r>
+    </w:p>
+    <w:p>
+      <w:pPr>
+        <w:rPr>
+          <w:rFonts w:ascii="Courier New" w:eastAsia="Courier New" w:hAnsi="Courier New" w:cs="Courier New"/>
+          <w:sz w:val="24"/>
+          <w:szCs w:val="24"/>
+          <w:lang w:eastAsia="uk-UA"/>
+        </w:rPr>
+      </w:pPr>
+      <w:r>
+        <w:rPr>
+          <w:rFonts w:ascii="Courier New" w:eastAsia="Courier New" w:hAnsi="Courier New" w:cs="Courier New"/>
+          <w:sz w:val="24"/>
+          <w:szCs w:val="24"/>
+          <w:lang w:eastAsia="uk-UA"/>
+        </w:rPr>
+        <w:t xml:space="preserve">        ),</w:t>
+      </w:r>
+    </w:p>
+    <w:p>
+      <w:pPr>
+        <w:rPr>
+          <w:rFonts w:ascii="Courier New" w:eastAsia="Courier New" w:hAnsi="Courier New" w:cs="Courier New"/>
+          <w:sz w:val="24"/>
+          <w:szCs w:val="24"/>
+          <w:lang w:val="ru-RU" w:eastAsia="uk-UA"/>
+        </w:rPr>
+      </w:pPr>
+      <w:r>
+        <w:rPr>
+          <w:rFonts w:ascii="Courier New" w:eastAsia="Courier New" w:hAnsi="Courier New" w:cs="Courier New"/>
+          <w:sz w:val="24"/>
+          <w:szCs w:val="24"/>
+          <w:lang w:eastAsia="uk-UA"/>
+        </w:rPr>
+        <w:t xml:space="preserve">      );</w:t>
+      </w:r>
     </w:p>
     <w:p>
       <w:pPr>
@@ -2553,30 +3412,20 @@
         <w:spacing w:line="360" w:lineRule="auto"/>
         <w:ind w:left="117" w:right="98" w:firstLine="705"/>
         <w:rPr>
-          <w:rFonts w:eastAsiaTheme="minorHAnsi"/>
-          <w:color w:val="000000"/>
-        </w:rPr>
-      </w:pPr>
-      <w:r>
-        <w:rPr>
-          <w:rFonts w:eastAsiaTheme="minorHAnsi"/>
-          <w:color w:val="000000"/>
-        </w:rPr>
-        <w:t xml:space="preserve">Лістинг 1 – Функції </w:t>
-      </w:r>
-      <w:r>
-        <w:rPr>
-          <w:rFonts w:eastAsiaTheme="minorHAnsi"/>
-          <w:color w:val="000000"/>
-        </w:rPr>
-        <w:t>що отримують з серверу</w:t>
-      </w:r>
-      <w:r>
-        <w:rPr>
-          <w:rFonts w:eastAsiaTheme="minorHAnsi"/>
-          <w:color w:val="000000"/>
-        </w:rPr>
-        <w:t xml:space="preserve"> елементами математичної обробки інформації</w:t>
+          <w:rFonts w:ascii="Courier New" w:eastAsia="Courier New" w:hAnsi="Courier New" w:cs="Courier New"/>
+          <w:sz w:val="24"/>
+          <w:szCs w:val="24"/>
+          <w:lang w:val="en-US" w:eastAsia="uk-UA"/>
+        </w:rPr>
+      </w:pPr>
+      <w:r>
+        <w:rPr>
+          <w:rFonts w:ascii="Courier New" w:eastAsia="Courier New" w:hAnsi="Courier New" w:cs="Courier New"/>
+          <w:sz w:val="24"/>
+          <w:szCs w:val="24"/>
+          <w:lang w:eastAsia="uk-UA"/>
+        </w:rPr>
+        <w:t>}</w:t>
       </w:r>
     </w:p>
     <w:p>
@@ -2588,973 +3437,9 @@
           <w:rFonts w:ascii="Courier New" w:eastAsia="Courier New" w:hAnsi="Courier New" w:cs="Courier New"/>
           <w:sz w:val="24"/>
           <w:szCs w:val="24"/>
-          <w:lang w:eastAsia="uk-UA"/>
-        </w:rPr>
-      </w:pPr>
-      <w:r>
-        <w:rPr>
-          <w:rFonts w:ascii="Courier New" w:eastAsia="Courier New" w:hAnsi="Courier New" w:cs="Courier New"/>
-          <w:sz w:val="24"/>
-          <w:szCs w:val="24"/>
-          <w:lang w:eastAsia="uk-UA"/>
-        </w:rPr>
-        <w:t>/// -------- маркери самокатів --------</w:t>
-      </w:r>
-    </w:p>
-    <w:p>
-      <w:pPr>
-        <w:pStyle w:val="BodyText"/>
-        <w:spacing w:line="360" w:lineRule="auto"/>
-        <w:ind w:left="117" w:right="98" w:firstLine="705"/>
-        <w:rPr>
-          <w:rFonts w:ascii="Courier New" w:eastAsia="Courier New" w:hAnsi="Courier New" w:cs="Courier New"/>
-          <w:sz w:val="24"/>
-          <w:szCs w:val="24"/>
-          <w:lang w:eastAsia="uk-UA"/>
-        </w:rPr>
-      </w:pPr>
-      <w:r>
-        <w:rPr>
-          <w:rFonts w:ascii="Courier New" w:eastAsia="Courier New" w:hAnsi="Courier New" w:cs="Courier New"/>
-          <w:sz w:val="24"/>
-          <w:szCs w:val="24"/>
-          <w:lang w:eastAsia="uk-UA"/>
-        </w:rPr>
-        <w:t xml:space="preserve">  Future&lt;void&gt; _drawScooterMarkers(List&lt;Scooter&gt; list) async {</w:t>
-      </w:r>
-    </w:p>
-    <w:p>
-      <w:pPr>
-        <w:pStyle w:val="BodyText"/>
-        <w:spacing w:line="360" w:lineRule="auto"/>
-        <w:ind w:left="117" w:right="98" w:firstLine="705"/>
-        <w:rPr>
-          <w:rFonts w:ascii="Courier New" w:eastAsia="Courier New" w:hAnsi="Courier New" w:cs="Courier New"/>
-          <w:sz w:val="24"/>
-          <w:szCs w:val="24"/>
-          <w:lang w:eastAsia="uk-UA"/>
-        </w:rPr>
-      </w:pPr>
-      <w:r>
-        <w:rPr>
-          <w:rFonts w:ascii="Courier New" w:eastAsia="Courier New" w:hAnsi="Courier New" w:cs="Courier New"/>
-          <w:sz w:val="24"/>
-          <w:szCs w:val="24"/>
-          <w:lang w:eastAsia="uk-UA"/>
-        </w:rPr>
-        <w:t xml:space="preserve">    _scooterManager ??=</w:t>
-      </w:r>
-    </w:p>
-    <w:p>
-      <w:pPr>
-        <w:pStyle w:val="BodyText"/>
-        <w:spacing w:line="360" w:lineRule="auto"/>
-        <w:ind w:left="117" w:right="98" w:firstLine="705"/>
-        <w:rPr>
-          <w:rFonts w:ascii="Courier New" w:eastAsia="Courier New" w:hAnsi="Courier New" w:cs="Courier New"/>
-          <w:sz w:val="24"/>
-          <w:szCs w:val="24"/>
-          <w:lang w:eastAsia="uk-UA"/>
-        </w:rPr>
-      </w:pPr>
-      <w:r>
-        <w:rPr>
-          <w:rFonts w:ascii="Courier New" w:eastAsia="Courier New" w:hAnsi="Courier New" w:cs="Courier New"/>
-          <w:sz w:val="24"/>
-          <w:szCs w:val="24"/>
-          <w:lang w:eastAsia="uk-UA"/>
-        </w:rPr>
-        <w:t xml:space="preserve">        await _map!.annotations.createPointAnnotationManager();</w:t>
-      </w:r>
-    </w:p>
-    <w:p>
-      <w:pPr>
-        <w:pStyle w:val="BodyText"/>
-        <w:spacing w:line="360" w:lineRule="auto"/>
-        <w:ind w:left="117" w:right="98" w:firstLine="705"/>
-        <w:rPr>
-          <w:rFonts w:ascii="Courier New" w:eastAsia="Courier New" w:hAnsi="Courier New" w:cs="Courier New"/>
-          <w:sz w:val="24"/>
-          <w:szCs w:val="24"/>
-          <w:lang w:eastAsia="uk-UA"/>
-        </w:rPr>
-      </w:pPr>
-    </w:p>
-    <w:p>
-      <w:pPr>
-        <w:pStyle w:val="BodyText"/>
-        <w:spacing w:line="360" w:lineRule="auto"/>
-        <w:ind w:left="117" w:right="98" w:firstLine="705"/>
-        <w:rPr>
-          <w:rFonts w:ascii="Courier New" w:eastAsia="Courier New" w:hAnsi="Courier New" w:cs="Courier New"/>
-          <w:sz w:val="24"/>
-          <w:szCs w:val="24"/>
-          <w:lang w:eastAsia="uk-UA"/>
-        </w:rPr>
-      </w:pPr>
-      <w:r>
-        <w:rPr>
-          <w:rFonts w:ascii="Courier New" w:eastAsia="Courier New" w:hAnsi="Courier New" w:cs="Courier New"/>
-          <w:sz w:val="24"/>
-          <w:szCs w:val="24"/>
-          <w:lang w:eastAsia="uk-UA"/>
-        </w:rPr>
-        <w:t xml:space="preserve">    await _scooterManager!.deleteAll();</w:t>
-      </w:r>
-    </w:p>
-    <w:p>
-      <w:pPr>
-        <w:pStyle w:val="BodyText"/>
-        <w:spacing w:line="360" w:lineRule="auto"/>
-        <w:ind w:left="117" w:right="98" w:firstLine="705"/>
-        <w:rPr>
-          <w:rFonts w:ascii="Courier New" w:eastAsia="Courier New" w:hAnsi="Courier New" w:cs="Courier New"/>
-          <w:sz w:val="24"/>
-          <w:szCs w:val="24"/>
-          <w:lang w:eastAsia="uk-UA"/>
-        </w:rPr>
-      </w:pPr>
-    </w:p>
-    <w:p>
-      <w:pPr>
-        <w:pStyle w:val="BodyText"/>
-        <w:spacing w:line="360" w:lineRule="auto"/>
-        <w:ind w:left="117" w:right="98" w:firstLine="705"/>
-        <w:rPr>
-          <w:rFonts w:ascii="Courier New" w:eastAsia="Courier New" w:hAnsi="Courier New" w:cs="Courier New"/>
-          <w:sz w:val="24"/>
-          <w:szCs w:val="24"/>
-          <w:lang w:eastAsia="uk-UA"/>
-        </w:rPr>
-      </w:pPr>
-      <w:r>
-        <w:rPr>
-          <w:rFonts w:ascii="Courier New" w:eastAsia="Courier New" w:hAnsi="Courier New" w:cs="Courier New"/>
-          <w:sz w:val="24"/>
-          <w:szCs w:val="24"/>
-          <w:lang w:eastAsia="uk-UA"/>
-        </w:rPr>
-        <w:t xml:space="preserve">    final icon = await _loadBytes('assets/images/scooter.png');</w:t>
-      </w:r>
-    </w:p>
-    <w:p>
-      <w:pPr>
-        <w:pStyle w:val="BodyText"/>
-        <w:spacing w:line="360" w:lineRule="auto"/>
-        <w:ind w:left="117" w:right="98" w:firstLine="705"/>
-        <w:rPr>
-          <w:rFonts w:ascii="Courier New" w:eastAsia="Courier New" w:hAnsi="Courier New" w:cs="Courier New"/>
-          <w:sz w:val="24"/>
-          <w:szCs w:val="24"/>
-          <w:lang w:eastAsia="uk-UA"/>
-        </w:rPr>
-      </w:pPr>
-      <w:r>
-        <w:rPr>
-          <w:rFonts w:ascii="Courier New" w:eastAsia="Courier New" w:hAnsi="Courier New" w:cs="Courier New"/>
-          <w:sz w:val="24"/>
-          <w:szCs w:val="24"/>
-          <w:lang w:eastAsia="uk-UA"/>
-        </w:rPr>
-        <w:t xml:space="preserve">    for (final s in list) {</w:t>
-      </w:r>
-    </w:p>
-    <w:p>
-      <w:pPr>
-        <w:pStyle w:val="BodyText"/>
-        <w:spacing w:line="360" w:lineRule="auto"/>
-        <w:ind w:left="117" w:right="98" w:firstLine="705"/>
-        <w:rPr>
-          <w:rFonts w:ascii="Courier New" w:eastAsia="Courier New" w:hAnsi="Courier New" w:cs="Courier New"/>
-          <w:sz w:val="24"/>
-          <w:szCs w:val="24"/>
-          <w:lang w:eastAsia="uk-UA"/>
-        </w:rPr>
-      </w:pPr>
-      <w:r>
-        <w:rPr>
-          <w:rFonts w:ascii="Courier New" w:eastAsia="Courier New" w:hAnsi="Courier New" w:cs="Courier New"/>
-          <w:sz w:val="24"/>
-          <w:szCs w:val="24"/>
-          <w:lang w:eastAsia="uk-UA"/>
-        </w:rPr>
-        <w:t xml:space="preserve">      await _scooterManager!.create(</w:t>
-      </w:r>
-    </w:p>
-    <w:p>
-      <w:pPr>
-        <w:pStyle w:val="BodyText"/>
-        <w:spacing w:line="360" w:lineRule="auto"/>
-        <w:ind w:left="117" w:right="98" w:firstLine="705"/>
-        <w:rPr>
-          <w:rFonts w:ascii="Courier New" w:eastAsia="Courier New" w:hAnsi="Courier New" w:cs="Courier New"/>
-          <w:sz w:val="24"/>
-          <w:szCs w:val="24"/>
-          <w:lang w:eastAsia="uk-UA"/>
-        </w:rPr>
-      </w:pPr>
-      <w:r>
-        <w:rPr>
-          <w:rFonts w:ascii="Courier New" w:eastAsia="Courier New" w:hAnsi="Courier New" w:cs="Courier New"/>
-          <w:sz w:val="24"/>
-          <w:szCs w:val="24"/>
-          <w:lang w:eastAsia="uk-UA"/>
-        </w:rPr>
-        <w:t xml:space="preserve">        mapbox.PointAnnotationOptions(</w:t>
-      </w:r>
-    </w:p>
-    <w:p>
-      <w:pPr>
-        <w:pStyle w:val="BodyText"/>
-        <w:spacing w:line="360" w:lineRule="auto"/>
-        <w:ind w:left="117" w:right="98" w:firstLine="705"/>
-        <w:rPr>
-          <w:rFonts w:ascii="Courier New" w:eastAsia="Courier New" w:hAnsi="Courier New" w:cs="Courier New"/>
-          <w:sz w:val="24"/>
-          <w:szCs w:val="24"/>
-          <w:lang w:eastAsia="uk-UA"/>
-        </w:rPr>
-      </w:pPr>
-      <w:r>
-        <w:rPr>
-          <w:rFonts w:ascii="Courier New" w:eastAsia="Courier New" w:hAnsi="Courier New" w:cs="Courier New"/>
-          <w:sz w:val="24"/>
-          <w:szCs w:val="24"/>
-          <w:lang w:eastAsia="uk-UA"/>
-        </w:rPr>
-        <w:t xml:space="preserve">          geometry: mapbox.Point(</w:t>
-      </w:r>
-    </w:p>
-    <w:p>
-      <w:pPr>
-        <w:pStyle w:val="BodyText"/>
-        <w:spacing w:line="360" w:lineRule="auto"/>
-        <w:ind w:left="117" w:right="98" w:firstLine="705"/>
-        <w:rPr>
-          <w:rFonts w:ascii="Courier New" w:eastAsia="Courier New" w:hAnsi="Courier New" w:cs="Courier New"/>
-          <w:sz w:val="24"/>
-          <w:szCs w:val="24"/>
-          <w:lang w:eastAsia="uk-UA"/>
-        </w:rPr>
-      </w:pPr>
-      <w:r>
-        <w:rPr>
-          <w:rFonts w:ascii="Courier New" w:eastAsia="Courier New" w:hAnsi="Courier New" w:cs="Courier New"/>
-          <w:sz w:val="24"/>
-          <w:szCs w:val="24"/>
-          <w:lang w:eastAsia="uk-UA"/>
-        </w:rPr>
-        <w:t xml:space="preserve">              coordinates: mapbox.Position(s.lng, s.lat)),</w:t>
-      </w:r>
-    </w:p>
-    <w:p>
-      <w:pPr>
-        <w:pStyle w:val="BodyText"/>
-        <w:spacing w:line="360" w:lineRule="auto"/>
-        <w:ind w:left="117" w:right="98" w:firstLine="705"/>
-        <w:rPr>
-          <w:rFonts w:ascii="Courier New" w:eastAsia="Courier New" w:hAnsi="Courier New" w:cs="Courier New"/>
-          <w:sz w:val="24"/>
-          <w:szCs w:val="24"/>
-          <w:lang w:eastAsia="uk-UA"/>
-        </w:rPr>
-      </w:pPr>
-      <w:r>
-        <w:rPr>
-          <w:rFonts w:ascii="Courier New" w:eastAsia="Courier New" w:hAnsi="Courier New" w:cs="Courier New"/>
-          <w:sz w:val="24"/>
-          <w:szCs w:val="24"/>
-          <w:lang w:eastAsia="uk-UA"/>
-        </w:rPr>
-        <w:t xml:space="preserve">          image: icon,</w:t>
-      </w:r>
-    </w:p>
-    <w:p>
-      <w:pPr>
-        <w:pStyle w:val="BodyText"/>
-        <w:spacing w:line="360" w:lineRule="auto"/>
-        <w:ind w:left="117" w:right="98" w:firstLine="705"/>
-        <w:rPr>
-          <w:rFonts w:ascii="Courier New" w:eastAsia="Courier New" w:hAnsi="Courier New" w:cs="Courier New"/>
-          <w:sz w:val="24"/>
-          <w:szCs w:val="24"/>
-          <w:lang w:eastAsia="uk-UA"/>
-        </w:rPr>
-      </w:pPr>
-      <w:r>
-        <w:rPr>
-          <w:rFonts w:ascii="Courier New" w:eastAsia="Courier New" w:hAnsi="Courier New" w:cs="Courier New"/>
-          <w:sz w:val="24"/>
-          <w:szCs w:val="24"/>
-          <w:lang w:eastAsia="uk-UA"/>
-        </w:rPr>
-        <w:t xml:space="preserve">          iconSize: 0.12,</w:t>
-      </w:r>
-    </w:p>
-    <w:p>
-      <w:pPr>
-        <w:pStyle w:val="BodyText"/>
-        <w:spacing w:line="360" w:lineRule="auto"/>
-        <w:ind w:left="117" w:right="98" w:firstLine="705"/>
-        <w:rPr>
-          <w:rFonts w:ascii="Courier New" w:eastAsia="Courier New" w:hAnsi="Courier New" w:cs="Courier New"/>
-          <w:sz w:val="24"/>
-          <w:szCs w:val="24"/>
-          <w:lang w:eastAsia="uk-UA"/>
-        </w:rPr>
-      </w:pPr>
-      <w:r>
-        <w:rPr>
-          <w:rFonts w:ascii="Courier New" w:eastAsia="Courier New" w:hAnsi="Courier New" w:cs="Courier New"/>
-          <w:sz w:val="24"/>
-          <w:szCs w:val="24"/>
-          <w:lang w:eastAsia="uk-UA"/>
-        </w:rPr>
-        <w:t xml:space="preserve">          // textField: s.battery != null ? '${s.battery}%' : null,</w:t>
-      </w:r>
-    </w:p>
-    <w:p>
-      <w:pPr>
-        <w:pStyle w:val="BodyText"/>
-        <w:spacing w:line="360" w:lineRule="auto"/>
-        <w:ind w:left="117" w:right="98" w:firstLine="705"/>
-        <w:rPr>
-          <w:rFonts w:ascii="Courier New" w:eastAsia="Courier New" w:hAnsi="Courier New" w:cs="Courier New"/>
-          <w:sz w:val="24"/>
-          <w:szCs w:val="24"/>
-          <w:lang w:eastAsia="uk-UA"/>
-        </w:rPr>
-      </w:pPr>
-      <w:r>
-        <w:rPr>
-          <w:rFonts w:ascii="Courier New" w:eastAsia="Courier New" w:hAnsi="Courier New" w:cs="Courier New"/>
-          <w:sz w:val="24"/>
-          <w:szCs w:val="24"/>
-          <w:lang w:eastAsia="uk-UA"/>
-        </w:rPr>
-        <w:t xml:space="preserve">          textSize: 12,</w:t>
-      </w:r>
-    </w:p>
-    <w:p>
-      <w:pPr>
-        <w:pStyle w:val="BodyText"/>
-        <w:spacing w:line="360" w:lineRule="auto"/>
-        <w:ind w:left="117" w:right="98" w:firstLine="705"/>
-        <w:rPr>
-          <w:rFonts w:ascii="Courier New" w:eastAsia="Courier New" w:hAnsi="Courier New" w:cs="Courier New"/>
-          <w:sz w:val="24"/>
-          <w:szCs w:val="24"/>
-          <w:lang w:eastAsia="uk-UA"/>
-        </w:rPr>
-      </w:pPr>
-      <w:r>
-        <w:rPr>
-          <w:rFonts w:ascii="Courier New" w:eastAsia="Courier New" w:hAnsi="Courier New" w:cs="Courier New"/>
-          <w:sz w:val="24"/>
-          <w:szCs w:val="24"/>
-          <w:lang w:eastAsia="uk-UA"/>
-        </w:rPr>
-        <w:t xml:space="preserve">          textOffset: [0.0, 1.5],</w:t>
-      </w:r>
-    </w:p>
-    <w:p>
-      <w:pPr>
-        <w:pStyle w:val="BodyText"/>
-        <w:spacing w:line="360" w:lineRule="auto"/>
-        <w:ind w:left="117" w:right="98" w:firstLine="705"/>
-        <w:rPr>
-          <w:rFonts w:ascii="Courier New" w:eastAsia="Courier New" w:hAnsi="Courier New" w:cs="Courier New"/>
-          <w:sz w:val="24"/>
-          <w:szCs w:val="24"/>
-          <w:lang w:eastAsia="uk-UA"/>
-        </w:rPr>
-      </w:pPr>
-      <w:r>
-        <w:rPr>
-          <w:rFonts w:ascii="Courier New" w:eastAsia="Courier New" w:hAnsi="Courier New" w:cs="Courier New"/>
-          <w:sz w:val="24"/>
-          <w:szCs w:val="24"/>
-          <w:lang w:eastAsia="uk-UA"/>
-        </w:rPr>
-        <w:t xml:space="preserve">        ),</w:t>
-      </w:r>
-    </w:p>
-    <w:p>
-      <w:pPr>
-        <w:pStyle w:val="BodyText"/>
-        <w:spacing w:line="360" w:lineRule="auto"/>
-        <w:ind w:left="117" w:right="98" w:firstLine="705"/>
-        <w:rPr>
-          <w:rFonts w:ascii="Courier New" w:eastAsia="Courier New" w:hAnsi="Courier New" w:cs="Courier New"/>
-          <w:sz w:val="24"/>
-          <w:szCs w:val="24"/>
-          <w:lang w:eastAsia="uk-UA"/>
-        </w:rPr>
-      </w:pPr>
-      <w:r>
-        <w:rPr>
-          <w:rFonts w:ascii="Courier New" w:eastAsia="Courier New" w:hAnsi="Courier New" w:cs="Courier New"/>
-          <w:sz w:val="24"/>
-          <w:szCs w:val="24"/>
-          <w:lang w:eastAsia="uk-UA"/>
-        </w:rPr>
-        <w:t xml:space="preserve">      );</w:t>
-      </w:r>
-    </w:p>
-    <w:p>
-      <w:pPr>
-        <w:pStyle w:val="BodyText"/>
-        <w:spacing w:line="360" w:lineRule="auto"/>
-        <w:ind w:left="117" w:right="98" w:firstLine="705"/>
-        <w:rPr>
-          <w:rFonts w:ascii="Courier New" w:eastAsia="Courier New" w:hAnsi="Courier New" w:cs="Courier New"/>
-          <w:sz w:val="24"/>
-          <w:szCs w:val="24"/>
-          <w:lang w:eastAsia="uk-UA"/>
-        </w:rPr>
-      </w:pPr>
-      <w:r>
-        <w:rPr>
-          <w:rFonts w:ascii="Courier New" w:eastAsia="Courier New" w:hAnsi="Courier New" w:cs="Courier New"/>
-          <w:sz w:val="24"/>
-          <w:szCs w:val="24"/>
-          <w:lang w:eastAsia="uk-UA"/>
-        </w:rPr>
-        <w:t xml:space="preserve">    }</w:t>
-      </w:r>
-    </w:p>
-    <w:p>
-      <w:pPr>
-        <w:pStyle w:val="BodyText"/>
-        <w:spacing w:line="360" w:lineRule="auto"/>
-        <w:ind w:left="117" w:right="98" w:firstLine="705"/>
-        <w:rPr>
-          <w:rFonts w:ascii="Courier New" w:eastAsia="Courier New" w:hAnsi="Courier New" w:cs="Courier New"/>
-          <w:sz w:val="24"/>
-          <w:szCs w:val="24"/>
-          <w:lang w:eastAsia="uk-UA"/>
-        </w:rPr>
-      </w:pPr>
-      <w:r>
-        <w:rPr>
-          <w:rFonts w:ascii="Courier New" w:eastAsia="Courier New" w:hAnsi="Courier New" w:cs="Courier New"/>
-          <w:sz w:val="24"/>
-          <w:szCs w:val="24"/>
-          <w:lang w:eastAsia="uk-UA"/>
-        </w:rPr>
-        <w:lastRenderedPageBreak/>
-        <w:t xml:space="preserve">  }</w:t>
-      </w:r>
-    </w:p>
-    <w:p>
-      <w:pPr>
-        <w:pStyle w:val="BodyText"/>
-        <w:spacing w:line="360" w:lineRule="auto"/>
-        <w:ind w:left="117" w:right="98" w:firstLine="705"/>
-        <w:rPr>
-          <w:rFonts w:ascii="Courier New" w:eastAsia="Courier New" w:hAnsi="Courier New" w:cs="Courier New"/>
-          <w:sz w:val="24"/>
-          <w:szCs w:val="24"/>
-          <w:lang w:eastAsia="uk-UA"/>
-        </w:rPr>
-      </w:pPr>
-    </w:p>
-    <w:p>
-      <w:pPr>
-        <w:pStyle w:val="BodyText"/>
-        <w:spacing w:line="360" w:lineRule="auto"/>
-        <w:ind w:left="117" w:right="98" w:firstLine="705"/>
-        <w:rPr>
-          <w:rFonts w:ascii="Courier New" w:eastAsia="Courier New" w:hAnsi="Courier New" w:cs="Courier New"/>
-          <w:sz w:val="24"/>
-          <w:szCs w:val="24"/>
-          <w:lang w:eastAsia="uk-UA"/>
-        </w:rPr>
-      </w:pPr>
-      <w:r>
-        <w:rPr>
-          <w:rFonts w:ascii="Courier New" w:eastAsia="Courier New" w:hAnsi="Courier New" w:cs="Courier New"/>
-          <w:sz w:val="24"/>
-          <w:szCs w:val="24"/>
-          <w:lang w:eastAsia="uk-UA"/>
-        </w:rPr>
-        <w:t xml:space="preserve">  Future&lt;Uint8List&gt; _loadBytes(String path) async {</w:t>
-      </w:r>
-    </w:p>
-    <w:p>
-      <w:pPr>
-        <w:pStyle w:val="BodyText"/>
-        <w:spacing w:line="360" w:lineRule="auto"/>
-        <w:ind w:left="117" w:right="98" w:firstLine="705"/>
-        <w:rPr>
-          <w:rFonts w:ascii="Courier New" w:eastAsia="Courier New" w:hAnsi="Courier New" w:cs="Courier New"/>
-          <w:sz w:val="24"/>
-          <w:szCs w:val="24"/>
-          <w:lang w:eastAsia="uk-UA"/>
-        </w:rPr>
-      </w:pPr>
-      <w:r>
-        <w:rPr>
-          <w:rFonts w:ascii="Courier New" w:eastAsia="Courier New" w:hAnsi="Courier New" w:cs="Courier New"/>
-          <w:sz w:val="24"/>
-          <w:szCs w:val="24"/>
-          <w:lang w:eastAsia="uk-UA"/>
-        </w:rPr>
-        <w:t xml:space="preserve">    final bytes = await rootBundle.load(path);</w:t>
-      </w:r>
-    </w:p>
-    <w:p>
-      <w:pPr>
-        <w:pStyle w:val="BodyText"/>
-        <w:spacing w:line="360" w:lineRule="auto"/>
-        <w:ind w:left="117" w:right="98" w:firstLine="705"/>
-        <w:rPr>
-          <w:rFonts w:ascii="Courier New" w:eastAsia="Courier New" w:hAnsi="Courier New" w:cs="Courier New"/>
-          <w:sz w:val="24"/>
-          <w:szCs w:val="24"/>
-          <w:lang w:eastAsia="uk-UA"/>
-        </w:rPr>
-      </w:pPr>
-      <w:r>
-        <w:rPr>
-          <w:rFonts w:ascii="Courier New" w:eastAsia="Courier New" w:hAnsi="Courier New" w:cs="Courier New"/>
-          <w:sz w:val="24"/>
-          <w:szCs w:val="24"/>
-          <w:lang w:eastAsia="uk-UA"/>
-        </w:rPr>
-        <w:t xml:space="preserve">    return bytes.buffer.asUint8List();</w:t>
-      </w:r>
-    </w:p>
-    <w:p>
-      <w:pPr>
-        <w:pStyle w:val="BodyText"/>
-        <w:spacing w:line="360" w:lineRule="auto"/>
-        <w:ind w:left="117" w:right="98" w:firstLine="705"/>
-        <w:rPr>
-          <w:rFonts w:ascii="Courier New" w:eastAsia="Courier New" w:hAnsi="Courier New" w:cs="Courier New"/>
-          <w:sz w:val="24"/>
-          <w:szCs w:val="24"/>
-          <w:lang w:eastAsia="uk-UA"/>
-        </w:rPr>
-      </w:pPr>
-      <w:r>
-        <w:rPr>
-          <w:rFonts w:ascii="Courier New" w:eastAsia="Courier New" w:hAnsi="Courier New" w:cs="Courier New"/>
-          <w:sz w:val="24"/>
-          <w:szCs w:val="24"/>
-          <w:lang w:eastAsia="uk-UA"/>
-        </w:rPr>
-        <w:t xml:space="preserve">  }</w:t>
-      </w:r>
-    </w:p>
-    <w:p>
-      <w:pPr>
-        <w:pStyle w:val="BodyText"/>
-        <w:spacing w:line="360" w:lineRule="auto"/>
-        <w:ind w:left="117" w:right="98" w:firstLine="705"/>
-        <w:rPr>
-          <w:rFonts w:ascii="Courier New" w:eastAsia="Courier New" w:hAnsi="Courier New" w:cs="Courier New"/>
-          <w:sz w:val="24"/>
-          <w:szCs w:val="24"/>
-          <w:lang w:eastAsia="uk-UA"/>
-        </w:rPr>
-      </w:pPr>
-    </w:p>
-    <w:p>
-      <w:pPr>
-        <w:pStyle w:val="BodyText"/>
-        <w:spacing w:line="360" w:lineRule="auto"/>
-        <w:ind w:left="117" w:right="98" w:firstLine="705"/>
-        <w:rPr>
-          <w:rFonts w:ascii="Courier New" w:eastAsia="Courier New" w:hAnsi="Courier New" w:cs="Courier New"/>
-          <w:sz w:val="24"/>
-          <w:szCs w:val="24"/>
-          <w:lang w:eastAsia="uk-UA"/>
-        </w:rPr>
-      </w:pPr>
-      <w:r>
-        <w:rPr>
-          <w:rFonts w:ascii="Courier New" w:eastAsia="Courier New" w:hAnsi="Courier New" w:cs="Courier New"/>
-          <w:sz w:val="24"/>
-          <w:szCs w:val="24"/>
-          <w:lang w:eastAsia="uk-UA"/>
-        </w:rPr>
-        <w:t xml:space="preserve">  /// -------- UI --------</w:t>
-      </w:r>
-    </w:p>
-    <w:p>
-      <w:pPr>
-        <w:pStyle w:val="BodyText"/>
-        <w:spacing w:line="360" w:lineRule="auto"/>
-        <w:ind w:left="117" w:right="98" w:firstLine="705"/>
-        <w:rPr>
-          <w:rFonts w:ascii="Courier New" w:eastAsia="Courier New" w:hAnsi="Courier New" w:cs="Courier New"/>
-          <w:sz w:val="24"/>
-          <w:szCs w:val="24"/>
-          <w:lang w:eastAsia="uk-UA"/>
-        </w:rPr>
-      </w:pPr>
-      <w:r>
-        <w:rPr>
-          <w:rFonts w:ascii="Courier New" w:eastAsia="Courier New" w:hAnsi="Courier New" w:cs="Courier New"/>
-          <w:sz w:val="24"/>
-          <w:szCs w:val="24"/>
-          <w:lang w:eastAsia="uk-UA"/>
-        </w:rPr>
-        <w:t xml:space="preserve">  @override</w:t>
-      </w:r>
-    </w:p>
-    <w:p>
-      <w:pPr>
-        <w:pStyle w:val="BodyText"/>
-        <w:spacing w:line="360" w:lineRule="auto"/>
-        <w:ind w:left="117" w:right="98" w:firstLine="705"/>
-        <w:rPr>
-          <w:rFonts w:ascii="Courier New" w:eastAsia="Courier New" w:hAnsi="Courier New" w:cs="Courier New"/>
-          <w:sz w:val="24"/>
-          <w:szCs w:val="24"/>
-          <w:lang w:eastAsia="uk-UA"/>
-        </w:rPr>
-      </w:pPr>
-      <w:r>
-        <w:rPr>
-          <w:rFonts w:ascii="Courier New" w:eastAsia="Courier New" w:hAnsi="Courier New" w:cs="Courier New"/>
-          <w:sz w:val="24"/>
-          <w:szCs w:val="24"/>
-          <w:lang w:eastAsia="uk-UA"/>
-        </w:rPr>
-        <w:t xml:space="preserve">  Widget build(BuildContext context) =&gt; Scaffold(</w:t>
-      </w:r>
-    </w:p>
-    <w:p>
-      <w:pPr>
-        <w:pStyle w:val="BodyText"/>
-        <w:spacing w:line="360" w:lineRule="auto"/>
-        <w:ind w:left="117" w:right="98" w:firstLine="705"/>
-        <w:rPr>
-          <w:rFonts w:ascii="Courier New" w:eastAsia="Courier New" w:hAnsi="Courier New" w:cs="Courier New"/>
-          <w:sz w:val="24"/>
-          <w:szCs w:val="24"/>
-          <w:lang w:eastAsia="uk-UA"/>
-        </w:rPr>
-      </w:pPr>
-      <w:r>
-        <w:rPr>
-          <w:rFonts w:ascii="Courier New" w:eastAsia="Courier New" w:hAnsi="Courier New" w:cs="Courier New"/>
-          <w:sz w:val="24"/>
-          <w:szCs w:val="24"/>
-          <w:lang w:eastAsia="uk-UA"/>
-        </w:rPr>
-        <w:t xml:space="preserve">        body: mapbox.MapWidget(</w:t>
-      </w:r>
-    </w:p>
-    <w:p>
-      <w:pPr>
-        <w:pStyle w:val="BodyText"/>
-        <w:spacing w:line="360" w:lineRule="auto"/>
-        <w:ind w:left="117" w:right="98" w:firstLine="705"/>
-        <w:rPr>
-          <w:rFonts w:ascii="Courier New" w:eastAsia="Courier New" w:hAnsi="Courier New" w:cs="Courier New"/>
-          <w:sz w:val="24"/>
-          <w:szCs w:val="24"/>
-          <w:lang w:eastAsia="uk-UA"/>
-        </w:rPr>
-      </w:pPr>
-      <w:r>
-        <w:rPr>
-          <w:rFonts w:ascii="Courier New" w:eastAsia="Courier New" w:hAnsi="Courier New" w:cs="Courier New"/>
-          <w:sz w:val="24"/>
-          <w:szCs w:val="24"/>
-          <w:lang w:eastAsia="uk-UA"/>
-        </w:rPr>
-        <w:t xml:space="preserve">          key: const ValueKey('map'),</w:t>
-      </w:r>
-    </w:p>
-    <w:p>
-      <w:pPr>
-        <w:pStyle w:val="BodyText"/>
-        <w:spacing w:line="360" w:lineRule="auto"/>
-        <w:ind w:left="117" w:right="98" w:firstLine="705"/>
-        <w:rPr>
-          <w:rFonts w:ascii="Courier New" w:eastAsia="Courier New" w:hAnsi="Courier New" w:cs="Courier New"/>
-          <w:sz w:val="24"/>
-          <w:szCs w:val="24"/>
-          <w:lang w:eastAsia="uk-UA"/>
-        </w:rPr>
-      </w:pPr>
-      <w:r>
-        <w:rPr>
-          <w:rFonts w:ascii="Courier New" w:eastAsia="Courier New" w:hAnsi="Courier New" w:cs="Courier New"/>
-          <w:sz w:val="24"/>
-          <w:szCs w:val="24"/>
-          <w:lang w:eastAsia="uk-UA"/>
-        </w:rPr>
-        <w:t xml:space="preserve">          cameraOptions: mapbox.CameraOptions(</w:t>
-      </w:r>
-    </w:p>
-    <w:p>
-      <w:pPr>
-        <w:pStyle w:val="BodyText"/>
-        <w:spacing w:line="360" w:lineRule="auto"/>
-        <w:ind w:left="117" w:right="98" w:firstLine="705"/>
-        <w:rPr>
-          <w:rFonts w:ascii="Courier New" w:eastAsia="Courier New" w:hAnsi="Courier New" w:cs="Courier New"/>
-          <w:sz w:val="24"/>
-          <w:szCs w:val="24"/>
-          <w:lang w:eastAsia="uk-UA"/>
-        </w:rPr>
-      </w:pPr>
-      <w:r>
-        <w:rPr>
-          <w:rFonts w:ascii="Courier New" w:eastAsia="Courier New" w:hAnsi="Courier New" w:cs="Courier New"/>
-          <w:sz w:val="24"/>
-          <w:szCs w:val="24"/>
-          <w:lang w:eastAsia="uk-UA"/>
-        </w:rPr>
-        <w:t xml:space="preserve">            center: mapbox.Point(</w:t>
-      </w:r>
-    </w:p>
-    <w:p>
-      <w:pPr>
-        <w:pStyle w:val="BodyText"/>
-        <w:spacing w:line="360" w:lineRule="auto"/>
-        <w:ind w:left="117" w:right="98" w:firstLine="705"/>
-        <w:rPr>
-          <w:rFonts w:ascii="Courier New" w:eastAsia="Courier New" w:hAnsi="Courier New" w:cs="Courier New"/>
-          <w:sz w:val="24"/>
-          <w:szCs w:val="24"/>
-          <w:lang w:eastAsia="uk-UA"/>
-        </w:rPr>
-      </w:pPr>
-      <w:r>
-        <w:rPr>
-          <w:rFonts w:ascii="Courier New" w:eastAsia="Courier New" w:hAnsi="Courier New" w:cs="Courier New"/>
-          <w:sz w:val="24"/>
-          <w:szCs w:val="24"/>
-          <w:lang w:eastAsia="uk-UA"/>
-        </w:rPr>
-        <w:t xml:space="preserve">                coordinates: mapbox.Position(0.0, 0.0)), // стартова точка</w:t>
-      </w:r>
-    </w:p>
-    <w:p>
-      <w:pPr>
-        <w:pStyle w:val="BodyText"/>
-        <w:spacing w:line="360" w:lineRule="auto"/>
-        <w:ind w:left="117" w:right="98" w:firstLine="705"/>
-        <w:rPr>
-          <w:rFonts w:ascii="Courier New" w:eastAsia="Courier New" w:hAnsi="Courier New" w:cs="Courier New"/>
-          <w:sz w:val="24"/>
-          <w:szCs w:val="24"/>
-          <w:lang w:eastAsia="uk-UA"/>
-        </w:rPr>
-      </w:pPr>
-      <w:r>
-        <w:rPr>
-          <w:rFonts w:ascii="Courier New" w:eastAsia="Courier New" w:hAnsi="Courier New" w:cs="Courier New"/>
-          <w:sz w:val="24"/>
-          <w:szCs w:val="24"/>
-          <w:lang w:eastAsia="uk-UA"/>
-        </w:rPr>
-        <w:t xml:space="preserve">            zoom: 1,</w:t>
-      </w:r>
-    </w:p>
-    <w:p>
-      <w:pPr>
-        <w:pStyle w:val="BodyText"/>
-        <w:spacing w:line="360" w:lineRule="auto"/>
-        <w:ind w:left="117" w:right="98" w:firstLine="705"/>
-        <w:rPr>
-          <w:rFonts w:ascii="Courier New" w:eastAsia="Courier New" w:hAnsi="Courier New" w:cs="Courier New"/>
-          <w:sz w:val="24"/>
-          <w:szCs w:val="24"/>
-          <w:lang w:eastAsia="uk-UA"/>
-        </w:rPr>
-      </w:pPr>
-      <w:r>
-        <w:rPr>
-          <w:rFonts w:ascii="Courier New" w:eastAsia="Courier New" w:hAnsi="Courier New" w:cs="Courier New"/>
-          <w:sz w:val="24"/>
-          <w:szCs w:val="24"/>
-          <w:lang w:eastAsia="uk-UA"/>
-        </w:rPr>
-        <w:t xml:space="preserve">          ),</w:t>
-      </w:r>
-    </w:p>
-    <w:p>
-      <w:pPr>
-        <w:pStyle w:val="BodyText"/>
-        <w:spacing w:line="360" w:lineRule="auto"/>
-        <w:ind w:left="117" w:right="98" w:firstLine="705"/>
-        <w:rPr>
-          <w:rFonts w:ascii="Courier New" w:eastAsia="Courier New" w:hAnsi="Courier New" w:cs="Courier New"/>
-          <w:sz w:val="24"/>
-          <w:szCs w:val="24"/>
-          <w:lang w:eastAsia="uk-UA"/>
-        </w:rPr>
-      </w:pPr>
-      <w:r>
-        <w:rPr>
-          <w:rFonts w:ascii="Courier New" w:eastAsia="Courier New" w:hAnsi="Courier New" w:cs="Courier New"/>
-          <w:sz w:val="24"/>
-          <w:szCs w:val="24"/>
-          <w:lang w:eastAsia="uk-UA"/>
-        </w:rPr>
-        <w:t xml:space="preserve">          onMapCreated: (controller) {</w:t>
-      </w:r>
-    </w:p>
-    <w:p>
-      <w:pPr>
-        <w:pStyle w:val="BodyText"/>
-        <w:spacing w:line="360" w:lineRule="auto"/>
-        <w:ind w:left="117" w:right="98" w:firstLine="705"/>
-        <w:rPr>
-          <w:rFonts w:ascii="Courier New" w:eastAsia="Courier New" w:hAnsi="Courier New" w:cs="Courier New"/>
-          <w:sz w:val="24"/>
-          <w:szCs w:val="24"/>
-          <w:lang w:eastAsia="uk-UA"/>
-        </w:rPr>
-      </w:pPr>
-      <w:r>
-        <w:rPr>
-          <w:rFonts w:ascii="Courier New" w:eastAsia="Courier New" w:hAnsi="Courier New" w:cs="Courier New"/>
-          <w:sz w:val="24"/>
-          <w:szCs w:val="24"/>
-          <w:lang w:eastAsia="uk-UA"/>
-        </w:rPr>
-        <w:t xml:space="preserve">            _map = controller;</w:t>
-      </w:r>
-    </w:p>
-    <w:p>
-      <w:pPr>
-        <w:pStyle w:val="BodyText"/>
-        <w:spacing w:line="360" w:lineRule="auto"/>
-        <w:ind w:left="117" w:right="98" w:firstLine="705"/>
-        <w:rPr>
-          <w:rFonts w:ascii="Courier New" w:eastAsia="Courier New" w:hAnsi="Courier New" w:cs="Courier New"/>
-          <w:sz w:val="24"/>
-          <w:szCs w:val="24"/>
-          <w:lang w:eastAsia="uk-UA"/>
-        </w:rPr>
-      </w:pPr>
-      <w:r>
-        <w:rPr>
-          <w:rFonts w:ascii="Courier New" w:eastAsia="Courier New" w:hAnsi="Courier New" w:cs="Courier New"/>
-          <w:sz w:val="24"/>
-          <w:szCs w:val="24"/>
-          <w:lang w:eastAsia="uk-UA"/>
-        </w:rPr>
-        <w:t xml:space="preserve">            _initLocationAndCamera();</w:t>
-      </w:r>
-    </w:p>
-    <w:p>
-      <w:pPr>
-        <w:pStyle w:val="BodyText"/>
-        <w:spacing w:line="360" w:lineRule="auto"/>
-        <w:ind w:left="117" w:right="98" w:firstLine="705"/>
-        <w:rPr>
-          <w:rFonts w:ascii="Courier New" w:eastAsia="Courier New" w:hAnsi="Courier New" w:cs="Courier New"/>
-          <w:sz w:val="24"/>
-          <w:szCs w:val="24"/>
-          <w:lang w:eastAsia="uk-UA"/>
-        </w:rPr>
-      </w:pPr>
-      <w:r>
-        <w:rPr>
-          <w:rFonts w:ascii="Courier New" w:eastAsia="Courier New" w:hAnsi="Courier New" w:cs="Courier New"/>
-          <w:sz w:val="24"/>
-          <w:szCs w:val="24"/>
-          <w:lang w:eastAsia="uk-UA"/>
-        </w:rPr>
-        <w:t xml:space="preserve">            _fetchAndShowScooters();</w:t>
-      </w:r>
-    </w:p>
-    <w:p>
-      <w:pPr>
-        <w:pStyle w:val="BodyText"/>
-        <w:spacing w:line="360" w:lineRule="auto"/>
-        <w:ind w:left="117" w:right="98" w:firstLine="705"/>
-        <w:rPr>
-          <w:rFonts w:ascii="Courier New" w:eastAsia="Courier New" w:hAnsi="Courier New" w:cs="Courier New"/>
-          <w:sz w:val="24"/>
-          <w:szCs w:val="24"/>
-          <w:lang w:eastAsia="uk-UA"/>
-        </w:rPr>
-      </w:pPr>
-      <w:r>
-        <w:rPr>
-          <w:rFonts w:ascii="Courier New" w:eastAsia="Courier New" w:hAnsi="Courier New" w:cs="Courier New"/>
-          <w:sz w:val="24"/>
-          <w:szCs w:val="24"/>
-          <w:lang w:eastAsia="uk-UA"/>
-        </w:rPr>
-        <w:t xml:space="preserve">          },</w:t>
-      </w:r>
-    </w:p>
-    <w:p>
-      <w:pPr>
-        <w:pStyle w:val="BodyText"/>
-        <w:spacing w:line="360" w:lineRule="auto"/>
-        <w:ind w:left="117" w:right="98" w:firstLine="705"/>
-        <w:rPr>
-          <w:rFonts w:ascii="Courier New" w:eastAsia="Courier New" w:hAnsi="Courier New" w:cs="Courier New"/>
-          <w:sz w:val="24"/>
-          <w:szCs w:val="24"/>
-          <w:lang w:eastAsia="uk-UA"/>
-        </w:rPr>
-      </w:pPr>
-      <w:r>
-        <w:rPr>
-          <w:rFonts w:ascii="Courier New" w:eastAsia="Courier New" w:hAnsi="Courier New" w:cs="Courier New"/>
-          <w:sz w:val="24"/>
-          <w:szCs w:val="24"/>
-          <w:lang w:eastAsia="uk-UA"/>
-        </w:rPr>
-        <w:t xml:space="preserve">        ),</w:t>
-      </w:r>
-    </w:p>
-    <w:p>
-      <w:pPr>
-        <w:pStyle w:val="BodyText"/>
-        <w:spacing w:line="360" w:lineRule="auto"/>
-        <w:ind w:left="117" w:right="98" w:firstLine="705"/>
-        <w:rPr>
-          <w:rFonts w:ascii="Courier New" w:eastAsia="Courier New" w:hAnsi="Courier New" w:cs="Courier New"/>
-          <w:sz w:val="24"/>
-          <w:szCs w:val="24"/>
-          <w:lang w:val="ru-RU" w:eastAsia="uk-UA"/>
-        </w:rPr>
-      </w:pPr>
-      <w:r>
-        <w:rPr>
-          <w:rFonts w:ascii="Courier New" w:eastAsia="Courier New" w:hAnsi="Courier New" w:cs="Courier New"/>
-          <w:sz w:val="24"/>
-          <w:szCs w:val="24"/>
-          <w:lang w:eastAsia="uk-UA"/>
-        </w:rPr>
-        <w:t xml:space="preserve">      );</w:t>
-      </w:r>
-    </w:p>
-    <w:p>
-      <w:pPr>
-        <w:pStyle w:val="BodyText"/>
-        <w:spacing w:line="360" w:lineRule="auto"/>
-        <w:ind w:left="117" w:right="98" w:firstLine="705"/>
-        <w:rPr>
-          <w:rFonts w:ascii="Courier New" w:eastAsia="Courier New" w:hAnsi="Courier New" w:cs="Courier New"/>
-          <w:sz w:val="24"/>
-          <w:szCs w:val="24"/>
-          <w:lang w:val="ru-RU" w:eastAsia="uk-UA"/>
-        </w:rPr>
-      </w:pPr>
-      <w:r>
-        <w:rPr>
-          <w:rFonts w:ascii="Courier New" w:eastAsia="Courier New" w:hAnsi="Courier New" w:cs="Courier New"/>
-          <w:sz w:val="24"/>
-          <w:szCs w:val="24"/>
-          <w:lang w:eastAsia="uk-UA"/>
-        </w:rPr>
-        <w:t>}</w:t>
-      </w:r>
+          <w:lang w:val="en-US" w:eastAsia="uk-UA"/>
+        </w:rPr>
+      </w:pPr>
     </w:p>
     <w:p>
       <w:pPr>
@@ -3573,7 +3458,6 @@
           <w:noProof/>
           <w:color w:val="000000"/>
         </w:rPr>
-        <w:lastRenderedPageBreak/>
         <w:drawing>
           <wp:inline distT="0" distB="0" distL="0" distR="0" wp14:anchorId="08BF5580" wp14:editId="3B68644F">
             <wp:extent cx="6308725" cy="3430270"/>
@@ -3702,8 +3586,7 @@
         <w:spacing w:line="360" w:lineRule="auto"/>
         <w:ind w:left="117" w:right="98" w:firstLine="603"/>
         <w:rPr>
-          <w:rFonts w:eastAsiaTheme="minorHAnsi"/>
-          <w:color w:val="000000"/>
+          <w:lang w:val="ru-RU"/>
         </w:rPr>
       </w:pPr>
       <w:r>
@@ -3717,9 +3600,8 @@
         <w:r>
           <w:rPr>
             <w:rStyle w:val="Hyperlink"/>
-            <w:rFonts w:eastAsiaTheme="minorHAnsi"/>
           </w:rPr>
-          <w:t>https://github.com/NureVeriasovVladyslav/apz-pzpi-22-2-veriasov-vladyslav/blob/main/Lab2/apz-pzpi-22-2-veriasov-vladyslav-lab2/apz-pzpi-22-2-veriasov-vladyslav-lab2-code/src/rental/rental.controller.ts</w:t>
+          <w:t>https://github.com/NureVeriasovVladyslav/apz-pzpi-22-2-veriasov-vladyslav/blob/main/Lab3/apz-pzpi-22-2-veriasov-vladyslav-lab3/apz-pzpi-22-2-veriasov-vladyslav-lab3-code/lib/main.dart</w:t>
         </w:r>
       </w:hyperlink>
     </w:p>
@@ -3729,8 +3611,7 @@
         <w:spacing w:line="360" w:lineRule="auto"/>
         <w:ind w:left="117" w:right="98" w:firstLine="603"/>
         <w:rPr>
-          <w:rFonts w:eastAsiaTheme="minorHAnsi"/>
-          <w:color w:val="000000"/>
+          <w:lang w:val="ru-RU"/>
         </w:rPr>
       </w:pPr>
     </w:p>
@@ -4080,582 +3961,829 @@
           <w:szCs w:val="24"/>
           <w:lang w:eastAsia="uk-UA"/>
         </w:rPr>
+        <w:t>    return { rides: 0, scooters: 0, revenue: 0 };</w:t>
+      </w:r>
+    </w:p>
+    <w:p>
+      <w:pPr>
+        <w:rPr>
+          <w:rFonts w:ascii="Courier New" w:eastAsia="Courier New" w:hAnsi="Courier New" w:cs="Courier New"/>
+          <w:sz w:val="24"/>
+          <w:szCs w:val="24"/>
+          <w:lang w:eastAsia="uk-UA"/>
+        </w:rPr>
+      </w:pPr>
+      <w:r>
+        <w:rPr>
+          <w:rFonts w:ascii="Courier New" w:eastAsia="Courier New" w:hAnsi="Courier New" w:cs="Courier New"/>
+          <w:sz w:val="24"/>
+          <w:szCs w:val="24"/>
+          <w:lang w:eastAsia="uk-UA"/>
+        </w:rPr>
+        <w:t>  }</w:t>
+      </w:r>
+    </w:p>
+    <w:p>
+      <w:pPr>
+        <w:rPr>
+          <w:rFonts w:ascii="Courier New" w:eastAsia="Courier New" w:hAnsi="Courier New" w:cs="Courier New"/>
+          <w:sz w:val="24"/>
+          <w:szCs w:val="24"/>
+          <w:lang w:eastAsia="uk-UA"/>
+        </w:rPr>
+      </w:pPr>
+      <w:r>
+        <w:rPr>
+          <w:rFonts w:ascii="Courier New" w:eastAsia="Courier New" w:hAnsi="Courier New" w:cs="Courier New"/>
+          <w:sz w:val="24"/>
+          <w:szCs w:val="24"/>
+          <w:lang w:eastAsia="uk-UA"/>
+        </w:rPr>
+        <w:t>};</w:t>
+      </w:r>
+    </w:p>
+    <w:p>
+      <w:pPr>
+        <w:rPr>
+          <w:rFonts w:ascii="Courier New" w:eastAsia="Courier New" w:hAnsi="Courier New" w:cs="Courier New"/>
+          <w:sz w:val="24"/>
+          <w:szCs w:val="24"/>
+          <w:lang w:eastAsia="uk-UA"/>
+        </w:rPr>
+      </w:pPr>
+    </w:p>
+    <w:p>
+      <w:pPr>
+        <w:rPr>
+          <w:rFonts w:ascii="Courier New" w:eastAsia="Courier New" w:hAnsi="Courier New" w:cs="Courier New"/>
+          <w:sz w:val="24"/>
+          <w:szCs w:val="24"/>
+          <w:lang w:eastAsia="uk-UA"/>
+        </w:rPr>
+      </w:pPr>
+      <w:r>
+        <w:rPr>
+          <w:rFonts w:ascii="Courier New" w:eastAsia="Courier New" w:hAnsi="Courier New" w:cs="Courier New"/>
+          <w:sz w:val="24"/>
+          <w:szCs w:val="24"/>
+          <w:lang w:eastAsia="uk-UA"/>
+        </w:rPr>
+        <w:t>type Stats = { rides: number; scooters: number; revenue: number };</w:t>
+      </w:r>
+    </w:p>
+    <w:p>
+      <w:pPr>
+        <w:rPr>
+          <w:rFonts w:ascii="Courier New" w:eastAsia="Courier New" w:hAnsi="Courier New" w:cs="Courier New"/>
+          <w:sz w:val="24"/>
+          <w:szCs w:val="24"/>
+          <w:lang w:eastAsia="uk-UA"/>
+        </w:rPr>
+      </w:pPr>
+    </w:p>
+    <w:p>
+      <w:pPr>
+        <w:rPr>
+          <w:rFonts w:ascii="Courier New" w:eastAsia="Courier New" w:hAnsi="Courier New" w:cs="Courier New"/>
+          <w:sz w:val="24"/>
+          <w:szCs w:val="24"/>
+          <w:lang w:eastAsia="uk-UA"/>
+        </w:rPr>
+      </w:pPr>
+      <w:r>
+        <w:rPr>
+          <w:rFonts w:ascii="Courier New" w:eastAsia="Courier New" w:hAnsi="Courier New" w:cs="Courier New"/>
+          <w:sz w:val="24"/>
+          <w:szCs w:val="24"/>
+          <w:lang w:eastAsia="uk-UA"/>
+        </w:rPr>
+        <w:t>export default function Home() {</w:t>
+      </w:r>
+    </w:p>
+    <w:p>
+      <w:pPr>
+        <w:rPr>
+          <w:rFonts w:ascii="Courier New" w:eastAsia="Courier New" w:hAnsi="Courier New" w:cs="Courier New"/>
+          <w:sz w:val="24"/>
+          <w:szCs w:val="24"/>
+          <w:lang w:eastAsia="uk-UA"/>
+        </w:rPr>
+      </w:pPr>
+      <w:r>
+        <w:rPr>
+          <w:rFonts w:ascii="Courier New" w:eastAsia="Courier New" w:hAnsi="Courier New" w:cs="Courier New"/>
+          <w:sz w:val="24"/>
+          <w:szCs w:val="24"/>
+          <w:lang w:eastAsia="uk-UA"/>
+        </w:rPr>
+        <w:t>  const { rides, scooters, revenue } = useLoaderData() as Stats;</w:t>
+      </w:r>
+    </w:p>
+    <w:p>
+      <w:pPr>
+        <w:rPr>
+          <w:rFonts w:ascii="Courier New" w:eastAsia="Courier New" w:hAnsi="Courier New" w:cs="Courier New"/>
+          <w:sz w:val="24"/>
+          <w:szCs w:val="24"/>
+          <w:lang w:eastAsia="uk-UA"/>
+        </w:rPr>
+      </w:pPr>
+      <w:r>
+        <w:rPr>
+          <w:rFonts w:ascii="Courier New" w:eastAsia="Courier New" w:hAnsi="Courier New" w:cs="Courier New"/>
+          <w:sz w:val="24"/>
+          <w:szCs w:val="24"/>
+          <w:lang w:eastAsia="uk-UA"/>
+        </w:rPr>
+        <w:t>  const mapRef = useRef&lt;HTMLDivElement&gt;(null);</w:t>
+      </w:r>
+    </w:p>
+    <w:p>
+      <w:pPr>
+        <w:rPr>
+          <w:rFonts w:ascii="Courier New" w:eastAsia="Courier New" w:hAnsi="Courier New" w:cs="Courier New"/>
+          <w:sz w:val="24"/>
+          <w:szCs w:val="24"/>
+          <w:lang w:eastAsia="uk-UA"/>
+        </w:rPr>
+      </w:pPr>
+    </w:p>
+    <w:p>
+      <w:pPr>
+        <w:rPr>
+          <w:rFonts w:ascii="Courier New" w:eastAsia="Courier New" w:hAnsi="Courier New" w:cs="Courier New"/>
+          <w:sz w:val="24"/>
+          <w:szCs w:val="24"/>
+          <w:lang w:eastAsia="uk-UA"/>
+        </w:rPr>
+      </w:pPr>
+      <w:r>
+        <w:rPr>
+          <w:rFonts w:ascii="Courier New" w:eastAsia="Courier New" w:hAnsi="Courier New" w:cs="Courier New"/>
+          <w:sz w:val="24"/>
+          <w:szCs w:val="24"/>
+          <w:lang w:eastAsia="uk-UA"/>
+        </w:rPr>
+        <w:t>  useEffect(() =&gt; {</w:t>
+      </w:r>
+    </w:p>
+    <w:p>
+      <w:pPr>
+        <w:rPr>
+          <w:rFonts w:ascii="Courier New" w:eastAsia="Courier New" w:hAnsi="Courier New" w:cs="Courier New"/>
+          <w:sz w:val="24"/>
+          <w:szCs w:val="24"/>
+          <w:lang w:eastAsia="uk-UA"/>
+        </w:rPr>
+      </w:pPr>
+      <w:r>
+        <w:rPr>
+          <w:rFonts w:ascii="Courier New" w:eastAsia="Courier New" w:hAnsi="Courier New" w:cs="Courier New"/>
+          <w:sz w:val="24"/>
+          <w:szCs w:val="24"/>
+          <w:lang w:eastAsia="uk-UA"/>
+        </w:rPr>
+        <w:t>    if (!mapRef.current) return;</w:t>
+      </w:r>
+    </w:p>
+    <w:p>
+      <w:pPr>
+        <w:rPr>
+          <w:rFonts w:ascii="Courier New" w:eastAsia="Courier New" w:hAnsi="Courier New" w:cs="Courier New"/>
+          <w:sz w:val="24"/>
+          <w:szCs w:val="24"/>
+          <w:lang w:eastAsia="uk-UA"/>
+        </w:rPr>
+      </w:pPr>
+      <w:r>
+        <w:rPr>
+          <w:rFonts w:ascii="Courier New" w:eastAsia="Courier New" w:hAnsi="Courier New" w:cs="Courier New"/>
+          <w:sz w:val="24"/>
+          <w:szCs w:val="24"/>
+          <w:lang w:eastAsia="uk-UA"/>
+        </w:rPr>
+        <w:t>    const map = new mapboxgl.Map({</w:t>
+      </w:r>
+    </w:p>
+    <w:p>
+      <w:pPr>
+        <w:rPr>
+          <w:rFonts w:ascii="Courier New" w:eastAsia="Courier New" w:hAnsi="Courier New" w:cs="Courier New"/>
+          <w:sz w:val="24"/>
+          <w:szCs w:val="24"/>
+          <w:lang w:eastAsia="uk-UA"/>
+        </w:rPr>
+      </w:pPr>
+      <w:r>
+        <w:rPr>
+          <w:rFonts w:ascii="Courier New" w:eastAsia="Courier New" w:hAnsi="Courier New" w:cs="Courier New"/>
+          <w:sz w:val="24"/>
+          <w:szCs w:val="24"/>
+          <w:lang w:eastAsia="uk-UA"/>
+        </w:rPr>
+        <w:t>      container: mapRef.current,</w:t>
+      </w:r>
+    </w:p>
+    <w:p>
+      <w:pPr>
+        <w:rPr>
+          <w:rFonts w:ascii="Courier New" w:eastAsia="Courier New" w:hAnsi="Courier New" w:cs="Courier New"/>
+          <w:sz w:val="24"/>
+          <w:szCs w:val="24"/>
+          <w:lang w:eastAsia="uk-UA"/>
+        </w:rPr>
+      </w:pPr>
+      <w:r>
+        <w:rPr>
+          <w:rFonts w:ascii="Courier New" w:eastAsia="Courier New" w:hAnsi="Courier New" w:cs="Courier New"/>
+          <w:sz w:val="24"/>
+          <w:szCs w:val="24"/>
+          <w:lang w:eastAsia="uk-UA"/>
+        </w:rPr>
+        <w:t>      style: 'mapbox://styles/mapbox/streets-v12',</w:t>
+      </w:r>
+    </w:p>
+    <w:p>
+      <w:pPr>
+        <w:rPr>
+          <w:rFonts w:ascii="Courier New" w:eastAsia="Courier New" w:hAnsi="Courier New" w:cs="Courier New"/>
+          <w:sz w:val="24"/>
+          <w:szCs w:val="24"/>
+          <w:lang w:eastAsia="uk-UA"/>
+        </w:rPr>
+      </w:pPr>
+      <w:r>
+        <w:rPr>
+          <w:rFonts w:ascii="Courier New" w:eastAsia="Courier New" w:hAnsi="Courier New" w:cs="Courier New"/>
+          <w:sz w:val="24"/>
+          <w:szCs w:val="24"/>
+          <w:lang w:eastAsia="uk-UA"/>
+        </w:rPr>
+        <w:t>      center: [13.38, 54.09],</w:t>
+      </w:r>
+    </w:p>
+    <w:p>
+      <w:pPr>
+        <w:rPr>
+          <w:rFonts w:ascii="Courier New" w:eastAsia="Courier New" w:hAnsi="Courier New" w:cs="Courier New"/>
+          <w:sz w:val="24"/>
+          <w:szCs w:val="24"/>
+          <w:lang w:eastAsia="uk-UA"/>
+        </w:rPr>
+      </w:pPr>
+      <w:r>
+        <w:rPr>
+          <w:rFonts w:ascii="Courier New" w:eastAsia="Courier New" w:hAnsi="Courier New" w:cs="Courier New"/>
+          <w:sz w:val="24"/>
+          <w:szCs w:val="24"/>
+          <w:lang w:eastAsia="uk-UA"/>
+        </w:rPr>
+        <w:t>      zoom: 12,</w:t>
+      </w:r>
+    </w:p>
+    <w:p>
+      <w:pPr>
+        <w:rPr>
+          <w:rFonts w:ascii="Courier New" w:eastAsia="Courier New" w:hAnsi="Courier New" w:cs="Courier New"/>
+          <w:sz w:val="24"/>
+          <w:szCs w:val="24"/>
+          <w:lang w:eastAsia="uk-UA"/>
+        </w:rPr>
+      </w:pPr>
+      <w:r>
+        <w:rPr>
+          <w:rFonts w:ascii="Courier New" w:eastAsia="Courier New" w:hAnsi="Courier New" w:cs="Courier New"/>
+          <w:sz w:val="24"/>
+          <w:szCs w:val="24"/>
+          <w:lang w:eastAsia="uk-UA"/>
+        </w:rPr>
+        <w:t>    });</w:t>
+      </w:r>
+    </w:p>
+    <w:p>
+      <w:pPr>
+        <w:rPr>
+          <w:rFonts w:ascii="Courier New" w:eastAsia="Courier New" w:hAnsi="Courier New" w:cs="Courier New"/>
+          <w:sz w:val="24"/>
+          <w:szCs w:val="24"/>
+          <w:lang w:eastAsia="uk-UA"/>
+        </w:rPr>
+      </w:pPr>
+    </w:p>
+    <w:p>
+      <w:pPr>
+        <w:rPr>
+          <w:rFonts w:ascii="Courier New" w:eastAsia="Courier New" w:hAnsi="Courier New" w:cs="Courier New"/>
+          <w:sz w:val="24"/>
+          <w:szCs w:val="24"/>
+          <w:lang w:eastAsia="uk-UA"/>
+        </w:rPr>
+      </w:pPr>
+      <w:r>
+        <w:rPr>
+          <w:rFonts w:ascii="Courier New" w:eastAsia="Courier New" w:hAnsi="Courier New" w:cs="Courier New"/>
+          <w:sz w:val="24"/>
+          <w:szCs w:val="24"/>
+          <w:lang w:eastAsia="uk-UA"/>
+        </w:rPr>
+        <w:t>    const api = import.meta.env.VITE_API_URL ?? 'http://localhost:3000';</w:t>
+      </w:r>
+    </w:p>
+    <w:p>
+      <w:pPr>
+        <w:rPr>
+          <w:rFonts w:ascii="Courier New" w:eastAsia="Courier New" w:hAnsi="Courier New" w:cs="Courier New"/>
+          <w:sz w:val="24"/>
+          <w:szCs w:val="24"/>
+          <w:lang w:eastAsia="uk-UA"/>
+        </w:rPr>
+      </w:pPr>
+      <w:r>
+        <w:rPr>
+          <w:rFonts w:ascii="Courier New" w:eastAsia="Courier New" w:hAnsi="Courier New" w:cs="Courier New"/>
+          <w:sz w:val="24"/>
+          <w:szCs w:val="24"/>
+          <w:lang w:eastAsia="uk-UA"/>
+        </w:rPr>
+        <w:t>    fetch(`${api}/vehicle`)</w:t>
+      </w:r>
+    </w:p>
+    <w:p>
+      <w:pPr>
+        <w:rPr>
+          <w:rFonts w:ascii="Courier New" w:eastAsia="Courier New" w:hAnsi="Courier New" w:cs="Courier New"/>
+          <w:sz w:val="24"/>
+          <w:szCs w:val="24"/>
+          <w:lang w:eastAsia="uk-UA"/>
+        </w:rPr>
+      </w:pPr>
+      <w:r>
+        <w:rPr>
+          <w:rFonts w:ascii="Courier New" w:eastAsia="Courier New" w:hAnsi="Courier New" w:cs="Courier New"/>
+          <w:sz w:val="24"/>
+          <w:szCs w:val="24"/>
+          <w:lang w:eastAsia="uk-UA"/>
+        </w:rPr>
+        <w:t>      .then(r =&gt; r.json())</w:t>
+      </w:r>
+    </w:p>
+    <w:p>
+      <w:pPr>
+        <w:rPr>
+          <w:rFonts w:ascii="Courier New" w:eastAsia="Courier New" w:hAnsi="Courier New" w:cs="Courier New"/>
+          <w:sz w:val="24"/>
+          <w:szCs w:val="24"/>
+          <w:lang w:eastAsia="uk-UA"/>
+        </w:rPr>
+      </w:pPr>
+      <w:r>
+        <w:rPr>
+          <w:rFonts w:ascii="Courier New" w:eastAsia="Courier New" w:hAnsi="Courier New" w:cs="Courier New"/>
+          <w:sz w:val="24"/>
+          <w:szCs w:val="24"/>
+          <w:lang w:eastAsia="uk-UA"/>
+        </w:rPr>
+        <w:t>      .then((s: { lng: number; lat: number }[]) =&gt; {</w:t>
+      </w:r>
+    </w:p>
+    <w:p>
+      <w:pPr>
+        <w:rPr>
+          <w:rFonts w:ascii="Courier New" w:eastAsia="Courier New" w:hAnsi="Courier New" w:cs="Courier New"/>
+          <w:sz w:val="24"/>
+          <w:szCs w:val="24"/>
+          <w:lang w:eastAsia="uk-UA"/>
+        </w:rPr>
+      </w:pPr>
+      <w:r>
+        <w:rPr>
+          <w:rFonts w:ascii="Courier New" w:eastAsia="Courier New" w:hAnsi="Courier New" w:cs="Courier New"/>
+          <w:sz w:val="24"/>
+          <w:szCs w:val="24"/>
+          <w:lang w:eastAsia="uk-UA"/>
+        </w:rPr>
+        <w:t>        s.forEach(({ lng, lat }) =&gt; {</w:t>
+      </w:r>
+    </w:p>
+    <w:p>
+      <w:pPr>
+        <w:rPr>
+          <w:rFonts w:ascii="Courier New" w:eastAsia="Courier New" w:hAnsi="Courier New" w:cs="Courier New"/>
+          <w:sz w:val="24"/>
+          <w:szCs w:val="24"/>
+          <w:lang w:eastAsia="uk-UA"/>
+        </w:rPr>
+      </w:pPr>
+      <w:r>
+        <w:rPr>
+          <w:rFonts w:ascii="Courier New" w:eastAsia="Courier New" w:hAnsi="Courier New" w:cs="Courier New"/>
+          <w:sz w:val="24"/>
+          <w:szCs w:val="24"/>
+          <w:lang w:eastAsia="uk-UA"/>
+        </w:rPr>
+        <w:t>          new mapboxgl.Marker({ color: '#ff5722' })</w:t>
+      </w:r>
+    </w:p>
+    <w:p>
+      <w:pPr>
+        <w:rPr>
+          <w:rFonts w:ascii="Courier New" w:eastAsia="Courier New" w:hAnsi="Courier New" w:cs="Courier New"/>
+          <w:sz w:val="24"/>
+          <w:szCs w:val="24"/>
+          <w:lang w:eastAsia="uk-UA"/>
+        </w:rPr>
+      </w:pPr>
+      <w:r>
+        <w:rPr>
+          <w:rFonts w:ascii="Courier New" w:eastAsia="Courier New" w:hAnsi="Courier New" w:cs="Courier New"/>
+          <w:sz w:val="24"/>
+          <w:szCs w:val="24"/>
+          <w:lang w:eastAsia="uk-UA"/>
+        </w:rPr>
+        <w:t>            .setLngLat([lng, lat])</w:t>
+      </w:r>
+    </w:p>
+    <w:p>
+      <w:pPr>
+        <w:rPr>
+          <w:rFonts w:ascii="Courier New" w:eastAsia="Courier New" w:hAnsi="Courier New" w:cs="Courier New"/>
+          <w:sz w:val="24"/>
+          <w:szCs w:val="24"/>
+          <w:lang w:eastAsia="uk-UA"/>
+        </w:rPr>
+      </w:pPr>
+      <w:r>
+        <w:rPr>
+          <w:rFonts w:ascii="Courier New" w:eastAsia="Courier New" w:hAnsi="Courier New" w:cs="Courier New"/>
+          <w:sz w:val="24"/>
+          <w:szCs w:val="24"/>
+          <w:lang w:eastAsia="uk-UA"/>
+        </w:rPr>
+        <w:t>            .addTo(map);</w:t>
+      </w:r>
+    </w:p>
+    <w:p>
+      <w:pPr>
+        <w:rPr>
+          <w:rFonts w:ascii="Courier New" w:eastAsia="Courier New" w:hAnsi="Courier New" w:cs="Courier New"/>
+          <w:sz w:val="24"/>
+          <w:szCs w:val="24"/>
+          <w:lang w:eastAsia="uk-UA"/>
+        </w:rPr>
+      </w:pPr>
+      <w:r>
+        <w:rPr>
+          <w:rFonts w:ascii="Courier New" w:eastAsia="Courier New" w:hAnsi="Courier New" w:cs="Courier New"/>
+          <w:sz w:val="24"/>
+          <w:szCs w:val="24"/>
+          <w:lang w:eastAsia="uk-UA"/>
+        </w:rPr>
+        <w:t>        });</w:t>
+      </w:r>
+    </w:p>
+    <w:p>
+      <w:pPr>
+        <w:rPr>
+          <w:rFonts w:ascii="Courier New" w:eastAsia="Courier New" w:hAnsi="Courier New" w:cs="Courier New"/>
+          <w:sz w:val="24"/>
+          <w:szCs w:val="24"/>
+          <w:lang w:eastAsia="uk-UA"/>
+        </w:rPr>
+      </w:pPr>
+      <w:r>
+        <w:rPr>
+          <w:rFonts w:ascii="Courier New" w:eastAsia="Courier New" w:hAnsi="Courier New" w:cs="Courier New"/>
+          <w:sz w:val="24"/>
+          <w:szCs w:val="24"/>
+          <w:lang w:eastAsia="uk-UA"/>
+        </w:rPr>
+        <w:t>      })</w:t>
+      </w:r>
+    </w:p>
+    <w:p>
+      <w:pPr>
+        <w:rPr>
+          <w:rFonts w:ascii="Courier New" w:eastAsia="Courier New" w:hAnsi="Courier New" w:cs="Courier New"/>
+          <w:sz w:val="24"/>
+          <w:szCs w:val="24"/>
+          <w:lang w:eastAsia="uk-UA"/>
+        </w:rPr>
+      </w:pPr>
+      <w:r>
+        <w:rPr>
+          <w:rFonts w:ascii="Courier New" w:eastAsia="Courier New" w:hAnsi="Courier New" w:cs="Courier New"/>
+          <w:sz w:val="24"/>
+          <w:szCs w:val="24"/>
+          <w:lang w:eastAsia="uk-UA"/>
+        </w:rPr>
+        <w:t>      .catch(() =&gt; {});</w:t>
+      </w:r>
+    </w:p>
+    <w:p>
+      <w:pPr>
+        <w:rPr>
+          <w:rFonts w:ascii="Courier New" w:eastAsia="Courier New" w:hAnsi="Courier New" w:cs="Courier New"/>
+          <w:sz w:val="24"/>
+          <w:szCs w:val="24"/>
+          <w:lang w:eastAsia="uk-UA"/>
+        </w:rPr>
+      </w:pPr>
+    </w:p>
+    <w:p>
+      <w:pPr>
+        <w:rPr>
+          <w:rFonts w:ascii="Courier New" w:eastAsia="Courier New" w:hAnsi="Courier New" w:cs="Courier New"/>
+          <w:sz w:val="24"/>
+          <w:szCs w:val="24"/>
+          <w:lang w:eastAsia="uk-UA"/>
+        </w:rPr>
+      </w:pPr>
+      <w:r>
+        <w:rPr>
+          <w:rFonts w:ascii="Courier New" w:eastAsia="Courier New" w:hAnsi="Courier New" w:cs="Courier New"/>
+          <w:sz w:val="24"/>
+          <w:szCs w:val="24"/>
+          <w:lang w:eastAsia="uk-UA"/>
+        </w:rPr>
+        <w:t>    return () =&gt; map.remove();</w:t>
+      </w:r>
+    </w:p>
+    <w:p>
+      <w:pPr>
+        <w:rPr>
+          <w:rFonts w:ascii="Courier New" w:eastAsia="Courier New" w:hAnsi="Courier New" w:cs="Courier New"/>
+          <w:sz w:val="24"/>
+          <w:szCs w:val="24"/>
+          <w:lang w:eastAsia="uk-UA"/>
+        </w:rPr>
+      </w:pPr>
+      <w:r>
+        <w:rPr>
+          <w:rFonts w:ascii="Courier New" w:eastAsia="Courier New" w:hAnsi="Courier New" w:cs="Courier New"/>
+          <w:sz w:val="24"/>
+          <w:szCs w:val="24"/>
+          <w:lang w:eastAsia="uk-UA"/>
+        </w:rPr>
+        <w:t>  }, []);</w:t>
+      </w:r>
+    </w:p>
+    <w:p>
+      <w:pPr>
+        <w:rPr>
+          <w:rFonts w:ascii="Courier New" w:eastAsia="Courier New" w:hAnsi="Courier New" w:cs="Courier New"/>
+          <w:sz w:val="24"/>
+          <w:szCs w:val="24"/>
+          <w:lang w:eastAsia="uk-UA"/>
+        </w:rPr>
+      </w:pPr>
+    </w:p>
+    <w:p>
+      <w:pPr>
+        <w:rPr>
+          <w:rFonts w:ascii="Courier New" w:eastAsia="Courier New" w:hAnsi="Courier New" w:cs="Courier New"/>
+          <w:sz w:val="24"/>
+          <w:szCs w:val="24"/>
+          <w:lang w:eastAsia="uk-UA"/>
+        </w:rPr>
+      </w:pPr>
+      <w:r>
+        <w:rPr>
+          <w:rFonts w:ascii="Courier New" w:eastAsia="Courier New" w:hAnsi="Courier New" w:cs="Courier New"/>
+          <w:sz w:val="24"/>
+          <w:szCs w:val="24"/>
+          <w:lang w:eastAsia="uk-UA"/>
+        </w:rPr>
+        <w:t>  return (</w:t>
+      </w:r>
+    </w:p>
+    <w:p>
+      <w:pPr>
+        <w:rPr>
+          <w:rFonts w:ascii="Courier New" w:eastAsia="Courier New" w:hAnsi="Courier New" w:cs="Courier New"/>
+          <w:sz w:val="24"/>
+          <w:szCs w:val="24"/>
+          <w:lang w:eastAsia="uk-UA"/>
+        </w:rPr>
+      </w:pPr>
+      <w:r>
+        <w:rPr>
+          <w:rFonts w:ascii="Courier New" w:eastAsia="Courier New" w:hAnsi="Courier New" w:cs="Courier New"/>
+          <w:sz w:val="24"/>
+          <w:szCs w:val="24"/>
+          <w:lang w:eastAsia="uk-UA"/>
+        </w:rPr>
+        <w:t>    &lt;div className="flex flex-col gap-6"&gt;</w:t>
+      </w:r>
+    </w:p>
+    <w:p>
+      <w:pPr>
+        <w:rPr>
+          <w:rFonts w:ascii="Courier New" w:eastAsia="Courier New" w:hAnsi="Courier New" w:cs="Courier New"/>
+          <w:sz w:val="24"/>
+          <w:szCs w:val="24"/>
+          <w:lang w:eastAsia="uk-UA"/>
+        </w:rPr>
+      </w:pPr>
+      <w:r>
+        <w:rPr>
+          <w:rFonts w:ascii="Courier New" w:eastAsia="Courier New" w:hAnsi="Courier New" w:cs="Courier New"/>
+          <w:sz w:val="24"/>
+          <w:szCs w:val="24"/>
+          <w:lang w:eastAsia="uk-UA"/>
+        </w:rPr>
+        <w:t>      &lt;section className="grid grid-cols-1 md:grid-cols-3 gap-4"&gt;</w:t>
+      </w:r>
+    </w:p>
+    <w:p>
+      <w:pPr>
+        <w:rPr>
+          <w:rFonts w:ascii="Courier New" w:eastAsia="Courier New" w:hAnsi="Courier New" w:cs="Courier New"/>
+          <w:sz w:val="24"/>
+          <w:szCs w:val="24"/>
+          <w:lang w:eastAsia="uk-UA"/>
+        </w:rPr>
+      </w:pPr>
+      <w:r>
+        <w:rPr>
+          <w:rFonts w:ascii="Courier New" w:eastAsia="Courier New" w:hAnsi="Courier New" w:cs="Courier New"/>
+          <w:sz w:val="24"/>
+          <w:szCs w:val="24"/>
+          <w:lang w:eastAsia="uk-UA"/>
+        </w:rPr>
+        <w:t>        &lt;StatCard title="Active rides" value={rides.toString()} /&gt;</w:t>
+      </w:r>
+    </w:p>
+    <w:p>
+      <w:pPr>
+        <w:rPr>
+          <w:rFonts w:ascii="Courier New" w:eastAsia="Courier New" w:hAnsi="Courier New" w:cs="Courier New"/>
+          <w:sz w:val="24"/>
+          <w:szCs w:val="24"/>
+          <w:lang w:eastAsia="uk-UA"/>
+        </w:rPr>
+      </w:pPr>
+      <w:r>
+        <w:rPr>
+          <w:rFonts w:ascii="Courier New" w:eastAsia="Courier New" w:hAnsi="Courier New" w:cs="Courier New"/>
+          <w:sz w:val="24"/>
+          <w:szCs w:val="24"/>
+          <w:lang w:eastAsia="uk-UA"/>
+        </w:rPr>
+        <w:t xml:space="preserve">        &lt;StatCard title="Scooters online" </w:t>
+      </w:r>
+      <w:r>
+        <w:rPr>
+          <w:rFonts w:ascii="Courier New" w:eastAsia="Courier New" w:hAnsi="Courier New" w:cs="Courier New"/>
+          <w:sz w:val="24"/>
+          <w:szCs w:val="24"/>
+          <w:lang w:eastAsia="uk-UA"/>
+        </w:rPr>
         <w:lastRenderedPageBreak/>
-        <w:t>    return { rides: 0, scooters: 0, revenue: 0 };</w:t>
-      </w:r>
-    </w:p>
-    <w:p>
-      <w:pPr>
-        <w:rPr>
-          <w:rFonts w:ascii="Courier New" w:eastAsia="Courier New" w:hAnsi="Courier New" w:cs="Courier New"/>
-          <w:sz w:val="24"/>
-          <w:szCs w:val="24"/>
-          <w:lang w:eastAsia="uk-UA"/>
-        </w:rPr>
-      </w:pPr>
-      <w:r>
-        <w:rPr>
-          <w:rFonts w:ascii="Courier New" w:eastAsia="Courier New" w:hAnsi="Courier New" w:cs="Courier New"/>
-          <w:sz w:val="24"/>
-          <w:szCs w:val="24"/>
-          <w:lang w:eastAsia="uk-UA"/>
-        </w:rPr>
-        <w:t>  }</w:t>
-      </w:r>
-    </w:p>
-    <w:p>
-      <w:pPr>
-        <w:rPr>
-          <w:rFonts w:ascii="Courier New" w:eastAsia="Courier New" w:hAnsi="Courier New" w:cs="Courier New"/>
-          <w:sz w:val="24"/>
-          <w:szCs w:val="24"/>
-          <w:lang w:eastAsia="uk-UA"/>
-        </w:rPr>
-      </w:pPr>
-      <w:r>
-        <w:rPr>
-          <w:rFonts w:ascii="Courier New" w:eastAsia="Courier New" w:hAnsi="Courier New" w:cs="Courier New"/>
-          <w:sz w:val="24"/>
-          <w:szCs w:val="24"/>
-          <w:lang w:eastAsia="uk-UA"/>
-        </w:rPr>
-        <w:t>};</w:t>
-      </w:r>
-    </w:p>
-    <w:p>
-      <w:pPr>
-        <w:rPr>
-          <w:rFonts w:ascii="Courier New" w:eastAsia="Courier New" w:hAnsi="Courier New" w:cs="Courier New"/>
-          <w:sz w:val="24"/>
-          <w:szCs w:val="24"/>
-          <w:lang w:eastAsia="uk-UA"/>
-        </w:rPr>
-      </w:pPr>
-    </w:p>
-    <w:p>
-      <w:pPr>
-        <w:rPr>
-          <w:rFonts w:ascii="Courier New" w:eastAsia="Courier New" w:hAnsi="Courier New" w:cs="Courier New"/>
-          <w:sz w:val="24"/>
-          <w:szCs w:val="24"/>
-          <w:lang w:eastAsia="uk-UA"/>
-        </w:rPr>
-      </w:pPr>
-      <w:r>
-        <w:rPr>
-          <w:rFonts w:ascii="Courier New" w:eastAsia="Courier New" w:hAnsi="Courier New" w:cs="Courier New"/>
-          <w:sz w:val="24"/>
-          <w:szCs w:val="24"/>
-          <w:lang w:eastAsia="uk-UA"/>
-        </w:rPr>
-        <w:t>type Stats = { rides: number; scooters: number; revenue: number };</w:t>
-      </w:r>
-    </w:p>
-    <w:p>
-      <w:pPr>
-        <w:rPr>
-          <w:rFonts w:ascii="Courier New" w:eastAsia="Courier New" w:hAnsi="Courier New" w:cs="Courier New"/>
-          <w:sz w:val="24"/>
-          <w:szCs w:val="24"/>
-          <w:lang w:eastAsia="uk-UA"/>
-        </w:rPr>
-      </w:pPr>
-    </w:p>
-    <w:p>
-      <w:pPr>
-        <w:rPr>
-          <w:rFonts w:ascii="Courier New" w:eastAsia="Courier New" w:hAnsi="Courier New" w:cs="Courier New"/>
-          <w:sz w:val="24"/>
-          <w:szCs w:val="24"/>
-          <w:lang w:eastAsia="uk-UA"/>
-        </w:rPr>
-      </w:pPr>
-      <w:r>
-        <w:rPr>
-          <w:rFonts w:ascii="Courier New" w:eastAsia="Courier New" w:hAnsi="Courier New" w:cs="Courier New"/>
-          <w:sz w:val="24"/>
-          <w:szCs w:val="24"/>
-          <w:lang w:eastAsia="uk-UA"/>
-        </w:rPr>
-        <w:t>export default function Home() {</w:t>
-      </w:r>
-    </w:p>
-    <w:p>
-      <w:pPr>
-        <w:rPr>
-          <w:rFonts w:ascii="Courier New" w:eastAsia="Courier New" w:hAnsi="Courier New" w:cs="Courier New"/>
-          <w:sz w:val="24"/>
-          <w:szCs w:val="24"/>
-          <w:lang w:eastAsia="uk-UA"/>
-        </w:rPr>
-      </w:pPr>
-      <w:r>
-        <w:rPr>
-          <w:rFonts w:ascii="Courier New" w:eastAsia="Courier New" w:hAnsi="Courier New" w:cs="Courier New"/>
-          <w:sz w:val="24"/>
-          <w:szCs w:val="24"/>
-          <w:lang w:eastAsia="uk-UA"/>
-        </w:rPr>
-        <w:t>  const { rides, scooters, revenue } = useLoaderData() as Stats;</w:t>
-      </w:r>
-    </w:p>
-    <w:p>
-      <w:pPr>
-        <w:rPr>
-          <w:rFonts w:ascii="Courier New" w:eastAsia="Courier New" w:hAnsi="Courier New" w:cs="Courier New"/>
-          <w:sz w:val="24"/>
-          <w:szCs w:val="24"/>
-          <w:lang w:eastAsia="uk-UA"/>
-        </w:rPr>
-      </w:pPr>
-      <w:r>
-        <w:rPr>
-          <w:rFonts w:ascii="Courier New" w:eastAsia="Courier New" w:hAnsi="Courier New" w:cs="Courier New"/>
-          <w:sz w:val="24"/>
-          <w:szCs w:val="24"/>
-          <w:lang w:eastAsia="uk-UA"/>
-        </w:rPr>
-        <w:t>  const mapRef = useRef&lt;HTMLDivElement&gt;(null);</w:t>
-      </w:r>
-    </w:p>
-    <w:p>
-      <w:pPr>
-        <w:rPr>
-          <w:rFonts w:ascii="Courier New" w:eastAsia="Courier New" w:hAnsi="Courier New" w:cs="Courier New"/>
-          <w:sz w:val="24"/>
-          <w:szCs w:val="24"/>
-          <w:lang w:eastAsia="uk-UA"/>
-        </w:rPr>
-      </w:pPr>
-    </w:p>
-    <w:p>
-      <w:pPr>
-        <w:rPr>
-          <w:rFonts w:ascii="Courier New" w:eastAsia="Courier New" w:hAnsi="Courier New" w:cs="Courier New"/>
-          <w:sz w:val="24"/>
-          <w:szCs w:val="24"/>
-          <w:lang w:eastAsia="uk-UA"/>
-        </w:rPr>
-      </w:pPr>
-      <w:r>
-        <w:rPr>
-          <w:rFonts w:ascii="Courier New" w:eastAsia="Courier New" w:hAnsi="Courier New" w:cs="Courier New"/>
-          <w:sz w:val="24"/>
-          <w:szCs w:val="24"/>
-          <w:lang w:eastAsia="uk-UA"/>
-        </w:rPr>
-        <w:t>  useEffect(() =&gt; {</w:t>
-      </w:r>
-    </w:p>
-    <w:p>
-      <w:pPr>
-        <w:rPr>
-          <w:rFonts w:ascii="Courier New" w:eastAsia="Courier New" w:hAnsi="Courier New" w:cs="Courier New"/>
-          <w:sz w:val="24"/>
-          <w:szCs w:val="24"/>
-          <w:lang w:eastAsia="uk-UA"/>
-        </w:rPr>
-      </w:pPr>
-      <w:r>
-        <w:rPr>
-          <w:rFonts w:ascii="Courier New" w:eastAsia="Courier New" w:hAnsi="Courier New" w:cs="Courier New"/>
-          <w:sz w:val="24"/>
-          <w:szCs w:val="24"/>
-          <w:lang w:eastAsia="uk-UA"/>
-        </w:rPr>
-        <w:t>    if (!mapRef.current) return;</w:t>
-      </w:r>
-    </w:p>
-    <w:p>
-      <w:pPr>
-        <w:rPr>
-          <w:rFonts w:ascii="Courier New" w:eastAsia="Courier New" w:hAnsi="Courier New" w:cs="Courier New"/>
-          <w:sz w:val="24"/>
-          <w:szCs w:val="24"/>
-          <w:lang w:eastAsia="uk-UA"/>
-        </w:rPr>
-      </w:pPr>
-      <w:r>
-        <w:rPr>
-          <w:rFonts w:ascii="Courier New" w:eastAsia="Courier New" w:hAnsi="Courier New" w:cs="Courier New"/>
-          <w:sz w:val="24"/>
-          <w:szCs w:val="24"/>
-          <w:lang w:eastAsia="uk-UA"/>
-        </w:rPr>
-        <w:t>    const map = new mapboxgl.Map({</w:t>
-      </w:r>
-    </w:p>
-    <w:p>
-      <w:pPr>
-        <w:rPr>
-          <w:rFonts w:ascii="Courier New" w:eastAsia="Courier New" w:hAnsi="Courier New" w:cs="Courier New"/>
-          <w:sz w:val="24"/>
-          <w:szCs w:val="24"/>
-          <w:lang w:eastAsia="uk-UA"/>
-        </w:rPr>
-      </w:pPr>
-      <w:r>
-        <w:rPr>
-          <w:rFonts w:ascii="Courier New" w:eastAsia="Courier New" w:hAnsi="Courier New" w:cs="Courier New"/>
-          <w:sz w:val="24"/>
-          <w:szCs w:val="24"/>
-          <w:lang w:eastAsia="uk-UA"/>
-        </w:rPr>
-        <w:t>      container: mapRef.current,</w:t>
-      </w:r>
-    </w:p>
-    <w:p>
-      <w:pPr>
-        <w:rPr>
-          <w:rFonts w:ascii="Courier New" w:eastAsia="Courier New" w:hAnsi="Courier New" w:cs="Courier New"/>
-          <w:sz w:val="24"/>
-          <w:szCs w:val="24"/>
-          <w:lang w:eastAsia="uk-UA"/>
-        </w:rPr>
-      </w:pPr>
-      <w:r>
-        <w:rPr>
-          <w:rFonts w:ascii="Courier New" w:eastAsia="Courier New" w:hAnsi="Courier New" w:cs="Courier New"/>
-          <w:sz w:val="24"/>
-          <w:szCs w:val="24"/>
-          <w:lang w:eastAsia="uk-UA"/>
-        </w:rPr>
-        <w:t>      style: 'mapbox://styles/mapbox/streets-v12',</w:t>
-      </w:r>
-    </w:p>
-    <w:p>
-      <w:pPr>
-        <w:rPr>
-          <w:rFonts w:ascii="Courier New" w:eastAsia="Courier New" w:hAnsi="Courier New" w:cs="Courier New"/>
-          <w:sz w:val="24"/>
-          <w:szCs w:val="24"/>
-          <w:lang w:eastAsia="uk-UA"/>
-        </w:rPr>
-      </w:pPr>
-      <w:r>
-        <w:rPr>
-          <w:rFonts w:ascii="Courier New" w:eastAsia="Courier New" w:hAnsi="Courier New" w:cs="Courier New"/>
-          <w:sz w:val="24"/>
-          <w:szCs w:val="24"/>
-          <w:lang w:eastAsia="uk-UA"/>
-        </w:rPr>
-        <w:t>      center: [13.38, 54.09],</w:t>
-      </w:r>
-    </w:p>
-    <w:p>
-      <w:pPr>
-        <w:rPr>
-          <w:rFonts w:ascii="Courier New" w:eastAsia="Courier New" w:hAnsi="Courier New" w:cs="Courier New"/>
-          <w:sz w:val="24"/>
-          <w:szCs w:val="24"/>
-          <w:lang w:eastAsia="uk-UA"/>
-        </w:rPr>
-      </w:pPr>
-      <w:r>
-        <w:rPr>
-          <w:rFonts w:ascii="Courier New" w:eastAsia="Courier New" w:hAnsi="Courier New" w:cs="Courier New"/>
-          <w:sz w:val="24"/>
-          <w:szCs w:val="24"/>
-          <w:lang w:eastAsia="uk-UA"/>
-        </w:rPr>
-        <w:t>      zoom: 12,</w:t>
-      </w:r>
-    </w:p>
-    <w:p>
-      <w:pPr>
-        <w:rPr>
-          <w:rFonts w:ascii="Courier New" w:eastAsia="Courier New" w:hAnsi="Courier New" w:cs="Courier New"/>
-          <w:sz w:val="24"/>
-          <w:szCs w:val="24"/>
-          <w:lang w:eastAsia="uk-UA"/>
-        </w:rPr>
-      </w:pPr>
-      <w:r>
-        <w:rPr>
-          <w:rFonts w:ascii="Courier New" w:eastAsia="Courier New" w:hAnsi="Courier New" w:cs="Courier New"/>
-          <w:sz w:val="24"/>
-          <w:szCs w:val="24"/>
-          <w:lang w:eastAsia="uk-UA"/>
-        </w:rPr>
-        <w:t>    });</w:t>
-      </w:r>
-    </w:p>
-    <w:p>
-      <w:pPr>
-        <w:rPr>
-          <w:rFonts w:ascii="Courier New" w:eastAsia="Courier New" w:hAnsi="Courier New" w:cs="Courier New"/>
-          <w:sz w:val="24"/>
-          <w:szCs w:val="24"/>
-          <w:lang w:eastAsia="uk-UA"/>
-        </w:rPr>
-      </w:pPr>
-    </w:p>
-    <w:p>
-      <w:pPr>
-        <w:rPr>
-          <w:rFonts w:ascii="Courier New" w:eastAsia="Courier New" w:hAnsi="Courier New" w:cs="Courier New"/>
-          <w:sz w:val="24"/>
-          <w:szCs w:val="24"/>
-          <w:lang w:eastAsia="uk-UA"/>
-        </w:rPr>
-      </w:pPr>
-      <w:r>
-        <w:rPr>
-          <w:rFonts w:ascii="Courier New" w:eastAsia="Courier New" w:hAnsi="Courier New" w:cs="Courier New"/>
-          <w:sz w:val="24"/>
-          <w:szCs w:val="24"/>
-          <w:lang w:eastAsia="uk-UA"/>
-        </w:rPr>
-        <w:t>    const api = import.meta.env.VITE_API_URL ?? 'http://localhost:3000';</w:t>
-      </w:r>
-    </w:p>
-    <w:p>
-      <w:pPr>
-        <w:rPr>
-          <w:rFonts w:ascii="Courier New" w:eastAsia="Courier New" w:hAnsi="Courier New" w:cs="Courier New"/>
-          <w:sz w:val="24"/>
-          <w:szCs w:val="24"/>
-          <w:lang w:eastAsia="uk-UA"/>
-        </w:rPr>
-      </w:pPr>
-      <w:r>
-        <w:rPr>
-          <w:rFonts w:ascii="Courier New" w:eastAsia="Courier New" w:hAnsi="Courier New" w:cs="Courier New"/>
-          <w:sz w:val="24"/>
-          <w:szCs w:val="24"/>
-          <w:lang w:eastAsia="uk-UA"/>
-        </w:rPr>
-        <w:t>    fetch(`${api}/vehicle`)</w:t>
-      </w:r>
-    </w:p>
-    <w:p>
-      <w:pPr>
-        <w:rPr>
-          <w:rFonts w:ascii="Courier New" w:eastAsia="Courier New" w:hAnsi="Courier New" w:cs="Courier New"/>
-          <w:sz w:val="24"/>
-          <w:szCs w:val="24"/>
-          <w:lang w:eastAsia="uk-UA"/>
-        </w:rPr>
-      </w:pPr>
-      <w:r>
-        <w:rPr>
-          <w:rFonts w:ascii="Courier New" w:eastAsia="Courier New" w:hAnsi="Courier New" w:cs="Courier New"/>
-          <w:sz w:val="24"/>
-          <w:szCs w:val="24"/>
-          <w:lang w:eastAsia="uk-UA"/>
-        </w:rPr>
-        <w:t>      .then(r =&gt; r.json())</w:t>
-      </w:r>
-    </w:p>
-    <w:p>
-      <w:pPr>
-        <w:rPr>
-          <w:rFonts w:ascii="Courier New" w:eastAsia="Courier New" w:hAnsi="Courier New" w:cs="Courier New"/>
-          <w:sz w:val="24"/>
-          <w:szCs w:val="24"/>
-          <w:lang w:eastAsia="uk-UA"/>
-        </w:rPr>
-      </w:pPr>
-      <w:r>
-        <w:rPr>
-          <w:rFonts w:ascii="Courier New" w:eastAsia="Courier New" w:hAnsi="Courier New" w:cs="Courier New"/>
-          <w:sz w:val="24"/>
-          <w:szCs w:val="24"/>
-          <w:lang w:eastAsia="uk-UA"/>
-        </w:rPr>
-        <w:t>      .then((s: { lng: number; lat: number }[]) =&gt; {</w:t>
-      </w:r>
-    </w:p>
-    <w:p>
-      <w:pPr>
-        <w:rPr>
-          <w:rFonts w:ascii="Courier New" w:eastAsia="Courier New" w:hAnsi="Courier New" w:cs="Courier New"/>
-          <w:sz w:val="24"/>
-          <w:szCs w:val="24"/>
-          <w:lang w:eastAsia="uk-UA"/>
-        </w:rPr>
-      </w:pPr>
-      <w:r>
-        <w:rPr>
-          <w:rFonts w:ascii="Courier New" w:eastAsia="Courier New" w:hAnsi="Courier New" w:cs="Courier New"/>
-          <w:sz w:val="24"/>
-          <w:szCs w:val="24"/>
-          <w:lang w:eastAsia="uk-UA"/>
-        </w:rPr>
-        <w:t>        s.forEach(({ lng, lat }) =&gt; {</w:t>
-      </w:r>
-    </w:p>
-    <w:p>
-      <w:pPr>
-        <w:rPr>
-          <w:rFonts w:ascii="Courier New" w:eastAsia="Courier New" w:hAnsi="Courier New" w:cs="Courier New"/>
-          <w:sz w:val="24"/>
-          <w:szCs w:val="24"/>
-          <w:lang w:eastAsia="uk-UA"/>
-        </w:rPr>
-      </w:pPr>
-      <w:r>
-        <w:rPr>
-          <w:rFonts w:ascii="Courier New" w:eastAsia="Courier New" w:hAnsi="Courier New" w:cs="Courier New"/>
-          <w:sz w:val="24"/>
-          <w:szCs w:val="24"/>
-          <w:lang w:eastAsia="uk-UA"/>
-        </w:rPr>
-        <w:t>          new mapboxgl.Marker({ color: '#ff5722' })</w:t>
-      </w:r>
-    </w:p>
-    <w:p>
-      <w:pPr>
-        <w:rPr>
-          <w:rFonts w:ascii="Courier New" w:eastAsia="Courier New" w:hAnsi="Courier New" w:cs="Courier New"/>
-          <w:sz w:val="24"/>
-          <w:szCs w:val="24"/>
-          <w:lang w:eastAsia="uk-UA"/>
-        </w:rPr>
-      </w:pPr>
-      <w:r>
-        <w:rPr>
-          <w:rFonts w:ascii="Courier New" w:eastAsia="Courier New" w:hAnsi="Courier New" w:cs="Courier New"/>
-          <w:sz w:val="24"/>
-          <w:szCs w:val="24"/>
-          <w:lang w:eastAsia="uk-UA"/>
-        </w:rPr>
-        <w:t>            .setLngLat([lng, lat])</w:t>
-      </w:r>
-    </w:p>
-    <w:p>
-      <w:pPr>
-        <w:rPr>
-          <w:rFonts w:ascii="Courier New" w:eastAsia="Courier New" w:hAnsi="Courier New" w:cs="Courier New"/>
-          <w:sz w:val="24"/>
-          <w:szCs w:val="24"/>
-          <w:lang w:eastAsia="uk-UA"/>
-        </w:rPr>
-      </w:pPr>
-      <w:r>
-        <w:rPr>
-          <w:rFonts w:ascii="Courier New" w:eastAsia="Courier New" w:hAnsi="Courier New" w:cs="Courier New"/>
-          <w:sz w:val="24"/>
-          <w:szCs w:val="24"/>
-          <w:lang w:eastAsia="uk-UA"/>
-        </w:rPr>
-        <w:t>            .addTo(map);</w:t>
-      </w:r>
-    </w:p>
-    <w:p>
-      <w:pPr>
-        <w:rPr>
-          <w:rFonts w:ascii="Courier New" w:eastAsia="Courier New" w:hAnsi="Courier New" w:cs="Courier New"/>
-          <w:sz w:val="24"/>
-          <w:szCs w:val="24"/>
-          <w:lang w:eastAsia="uk-UA"/>
-        </w:rPr>
-      </w:pPr>
-      <w:r>
-        <w:rPr>
-          <w:rFonts w:ascii="Courier New" w:eastAsia="Courier New" w:hAnsi="Courier New" w:cs="Courier New"/>
-          <w:sz w:val="24"/>
-          <w:szCs w:val="24"/>
-          <w:lang w:eastAsia="uk-UA"/>
-        </w:rPr>
-        <w:t>        });</w:t>
-      </w:r>
-    </w:p>
-    <w:p>
-      <w:pPr>
-        <w:rPr>
-          <w:rFonts w:ascii="Courier New" w:eastAsia="Courier New" w:hAnsi="Courier New" w:cs="Courier New"/>
-          <w:sz w:val="24"/>
-          <w:szCs w:val="24"/>
-          <w:lang w:eastAsia="uk-UA"/>
-        </w:rPr>
-      </w:pPr>
-      <w:r>
-        <w:rPr>
-          <w:rFonts w:ascii="Courier New" w:eastAsia="Courier New" w:hAnsi="Courier New" w:cs="Courier New"/>
-          <w:sz w:val="24"/>
-          <w:szCs w:val="24"/>
-          <w:lang w:eastAsia="uk-UA"/>
-        </w:rPr>
-        <w:t>      })</w:t>
-      </w:r>
-    </w:p>
-    <w:p>
-      <w:pPr>
-        <w:rPr>
-          <w:rFonts w:ascii="Courier New" w:eastAsia="Courier New" w:hAnsi="Courier New" w:cs="Courier New"/>
-          <w:sz w:val="24"/>
-          <w:szCs w:val="24"/>
-          <w:lang w:eastAsia="uk-UA"/>
-        </w:rPr>
-      </w:pPr>
-      <w:r>
-        <w:rPr>
-          <w:rFonts w:ascii="Courier New" w:eastAsia="Courier New" w:hAnsi="Courier New" w:cs="Courier New"/>
-          <w:sz w:val="24"/>
-          <w:szCs w:val="24"/>
-          <w:lang w:eastAsia="uk-UA"/>
-        </w:rPr>
-        <w:t>      .catch(() =&gt; {});</w:t>
-      </w:r>
-    </w:p>
-    <w:p>
-      <w:pPr>
-        <w:rPr>
-          <w:rFonts w:ascii="Courier New" w:eastAsia="Courier New" w:hAnsi="Courier New" w:cs="Courier New"/>
-          <w:sz w:val="24"/>
-          <w:szCs w:val="24"/>
-          <w:lang w:eastAsia="uk-UA"/>
-        </w:rPr>
-      </w:pPr>
-    </w:p>
-    <w:p>
-      <w:pPr>
-        <w:rPr>
-          <w:rFonts w:ascii="Courier New" w:eastAsia="Courier New" w:hAnsi="Courier New" w:cs="Courier New"/>
-          <w:sz w:val="24"/>
-          <w:szCs w:val="24"/>
-          <w:lang w:eastAsia="uk-UA"/>
-        </w:rPr>
-      </w:pPr>
-      <w:r>
-        <w:rPr>
-          <w:rFonts w:ascii="Courier New" w:eastAsia="Courier New" w:hAnsi="Courier New" w:cs="Courier New"/>
-          <w:sz w:val="24"/>
-          <w:szCs w:val="24"/>
-          <w:lang w:eastAsia="uk-UA"/>
-        </w:rPr>
-        <w:t>    return () =&gt; map.remove();</w:t>
-      </w:r>
-    </w:p>
-    <w:p>
-      <w:pPr>
-        <w:rPr>
-          <w:rFonts w:ascii="Courier New" w:eastAsia="Courier New" w:hAnsi="Courier New" w:cs="Courier New"/>
-          <w:sz w:val="24"/>
-          <w:szCs w:val="24"/>
-          <w:lang w:eastAsia="uk-UA"/>
-        </w:rPr>
-      </w:pPr>
-      <w:r>
-        <w:rPr>
-          <w:rFonts w:ascii="Courier New" w:eastAsia="Courier New" w:hAnsi="Courier New" w:cs="Courier New"/>
-          <w:sz w:val="24"/>
-          <w:szCs w:val="24"/>
-          <w:lang w:eastAsia="uk-UA"/>
-        </w:rPr>
-        <w:t>  }, []);</w:t>
-      </w:r>
-    </w:p>
-    <w:p>
-      <w:pPr>
-        <w:rPr>
-          <w:rFonts w:ascii="Courier New" w:eastAsia="Courier New" w:hAnsi="Courier New" w:cs="Courier New"/>
-          <w:sz w:val="24"/>
-          <w:szCs w:val="24"/>
-          <w:lang w:eastAsia="uk-UA"/>
-        </w:rPr>
-      </w:pPr>
+        <w:t>value={scooters.toString()} /&gt;</w:t>
+      </w:r>
+    </w:p>
+    <w:p>
+      <w:pPr>
+        <w:rPr>
+          <w:rFonts w:ascii="Courier New" w:eastAsia="Courier New" w:hAnsi="Courier New" w:cs="Courier New"/>
+          <w:sz w:val="24"/>
+          <w:szCs w:val="24"/>
+          <w:lang w:eastAsia="uk-UA"/>
+        </w:rPr>
+      </w:pPr>
+      <w:r>
+        <w:rPr>
+          <w:rFonts w:ascii="Courier New" w:eastAsia="Courier New" w:hAnsi="Courier New" w:cs="Courier New"/>
+          <w:sz w:val="24"/>
+          <w:szCs w:val="24"/>
+          <w:lang w:eastAsia="uk-UA"/>
+        </w:rPr>
+        <w:t>        &lt;StatCard title="Revenue today" value={`€ ${revenue}`} /&gt;</w:t>
+      </w:r>
+    </w:p>
+    <w:p>
+      <w:pPr>
+        <w:rPr>
+          <w:rFonts w:ascii="Courier New" w:eastAsia="Courier New" w:hAnsi="Courier New" w:cs="Courier New"/>
+          <w:sz w:val="24"/>
+          <w:szCs w:val="24"/>
+          <w:lang w:eastAsia="uk-UA"/>
+        </w:rPr>
+      </w:pPr>
+      <w:r>
+        <w:rPr>
+          <w:rFonts w:ascii="Courier New" w:eastAsia="Courier New" w:hAnsi="Courier New" w:cs="Courier New"/>
+          <w:sz w:val="24"/>
+          <w:szCs w:val="24"/>
+          <w:lang w:eastAsia="uk-UA"/>
+        </w:rPr>
+        <w:t>      &lt;/section&gt;</w:t>
+      </w:r>
+    </w:p>
+    <w:p>
+      <w:pPr>
+        <w:rPr>
+          <w:rFonts w:ascii="Courier New" w:eastAsia="Courier New" w:hAnsi="Courier New" w:cs="Courier New"/>
+          <w:sz w:val="24"/>
+          <w:szCs w:val="24"/>
+          <w:lang w:eastAsia="uk-UA"/>
+        </w:rPr>
+      </w:pPr>
+      <w:r>
+        <w:rPr>
+          <w:rFonts w:ascii="Courier New" w:eastAsia="Courier New" w:hAnsi="Courier New" w:cs="Courier New"/>
+          <w:sz w:val="24"/>
+          <w:szCs w:val="24"/>
+          <w:lang w:eastAsia="uk-UA"/>
+        </w:rPr>
+        <w:t>      &lt;div className="h-[60vh] rounded-xl overflow-hidden shadow-md" ref={mapRef} /&gt;</w:t>
+      </w:r>
+    </w:p>
+    <w:p>
+      <w:pPr>
+        <w:rPr>
+          <w:rFonts w:ascii="Courier New" w:eastAsia="Courier New" w:hAnsi="Courier New" w:cs="Courier New"/>
+          <w:sz w:val="24"/>
+          <w:szCs w:val="24"/>
+          <w:lang w:eastAsia="uk-UA"/>
+        </w:rPr>
+      </w:pPr>
+      <w:r>
+        <w:rPr>
+          <w:rFonts w:ascii="Courier New" w:eastAsia="Courier New" w:hAnsi="Courier New" w:cs="Courier New"/>
+          <w:sz w:val="24"/>
+          <w:szCs w:val="24"/>
+          <w:lang w:eastAsia="uk-UA"/>
+        </w:rPr>
+        <w:t>    &lt;/div&gt;</w:t>
+      </w:r>
+    </w:p>
+    <w:p>
+      <w:pPr>
+        <w:rPr>
+          <w:rFonts w:ascii="Courier New" w:eastAsia="Courier New" w:hAnsi="Courier New" w:cs="Courier New"/>
+          <w:sz w:val="24"/>
+          <w:szCs w:val="24"/>
+          <w:lang w:eastAsia="uk-UA"/>
+        </w:rPr>
+      </w:pPr>
+      <w:r>
+        <w:rPr>
+          <w:rFonts w:ascii="Courier New" w:eastAsia="Courier New" w:hAnsi="Courier New" w:cs="Courier New"/>
+          <w:sz w:val="24"/>
+          <w:szCs w:val="24"/>
+          <w:lang w:eastAsia="uk-UA"/>
+        </w:rPr>
+        <w:t>  );</w:t>
+      </w:r>
+    </w:p>
+    <w:p>
+      <w:pPr>
+        <w:rPr>
+          <w:rFonts w:ascii="Courier New" w:eastAsia="Courier New" w:hAnsi="Courier New" w:cs="Courier New"/>
+          <w:sz w:val="24"/>
+          <w:szCs w:val="24"/>
+          <w:lang w:eastAsia="uk-UA"/>
+        </w:rPr>
+      </w:pPr>
+      <w:r>
+        <w:rPr>
+          <w:rFonts w:ascii="Courier New" w:eastAsia="Courier New" w:hAnsi="Courier New" w:cs="Courier New"/>
+          <w:sz w:val="24"/>
+          <w:szCs w:val="24"/>
+          <w:lang w:eastAsia="uk-UA"/>
+        </w:rPr>
+        <w:t>}</w:t>
+      </w:r>
+    </w:p>
+    <w:p>
+      <w:pPr>
+        <w:rPr>
+          <w:rFonts w:ascii="Courier New" w:eastAsia="Courier New" w:hAnsi="Courier New" w:cs="Courier New"/>
+          <w:sz w:val="24"/>
+          <w:szCs w:val="24"/>
+          <w:lang w:eastAsia="uk-UA"/>
+        </w:rPr>
+      </w:pPr>
+    </w:p>
+    <w:p>
+      <w:pPr>
+        <w:rPr>
+          <w:rFonts w:ascii="Courier New" w:eastAsia="Courier New" w:hAnsi="Courier New" w:cs="Courier New"/>
+          <w:sz w:val="24"/>
+          <w:szCs w:val="24"/>
+          <w:lang w:eastAsia="uk-UA"/>
+        </w:rPr>
+      </w:pPr>
+      <w:r>
+        <w:rPr>
+          <w:rFonts w:ascii="Courier New" w:eastAsia="Courier New" w:hAnsi="Courier New" w:cs="Courier New"/>
+          <w:sz w:val="24"/>
+          <w:szCs w:val="24"/>
+          <w:lang w:eastAsia="uk-UA"/>
+        </w:rPr>
+        <w:t>function StatCard({ title, value }: { title: string; value: string }) {</w:t>
+      </w:r>
     </w:p>
     <w:p>
       <w:pPr>
@@ -4692,255 +4820,7 @@
           <w:szCs w:val="24"/>
           <w:lang w:eastAsia="uk-UA"/>
         </w:rPr>
-        <w:t>    &lt;div className="flex flex-col gap-6"&gt;</w:t>
-      </w:r>
-    </w:p>
-    <w:p>
-      <w:pPr>
-        <w:rPr>
-          <w:rFonts w:ascii="Courier New" w:eastAsia="Courier New" w:hAnsi="Courier New" w:cs="Courier New"/>
-          <w:sz w:val="24"/>
-          <w:szCs w:val="24"/>
-          <w:lang w:eastAsia="uk-UA"/>
-        </w:rPr>
-      </w:pPr>
-      <w:r>
-        <w:rPr>
-          <w:rFonts w:ascii="Courier New" w:eastAsia="Courier New" w:hAnsi="Courier New" w:cs="Courier New"/>
-          <w:sz w:val="24"/>
-          <w:szCs w:val="24"/>
-          <w:lang w:eastAsia="uk-UA"/>
-        </w:rPr>
-        <w:t>      &lt;section className="grid grid-cols-1 md:grid-cols-3 gap-4"&gt;</w:t>
-      </w:r>
-    </w:p>
-    <w:p>
-      <w:pPr>
-        <w:rPr>
-          <w:rFonts w:ascii="Courier New" w:eastAsia="Courier New" w:hAnsi="Courier New" w:cs="Courier New"/>
-          <w:sz w:val="24"/>
-          <w:szCs w:val="24"/>
-          <w:lang w:eastAsia="uk-UA"/>
-        </w:rPr>
-      </w:pPr>
-      <w:r>
-        <w:rPr>
-          <w:rFonts w:ascii="Courier New" w:eastAsia="Courier New" w:hAnsi="Courier New" w:cs="Courier New"/>
-          <w:sz w:val="24"/>
-          <w:szCs w:val="24"/>
-          <w:lang w:eastAsia="uk-UA"/>
-        </w:rPr>
-        <w:t>        &lt;StatCard title="Active rides" value={rides.toString()} /&gt;</w:t>
-      </w:r>
-    </w:p>
-    <w:p>
-      <w:pPr>
-        <w:rPr>
-          <w:rFonts w:ascii="Courier New" w:eastAsia="Courier New" w:hAnsi="Courier New" w:cs="Courier New"/>
-          <w:sz w:val="24"/>
-          <w:szCs w:val="24"/>
-          <w:lang w:eastAsia="uk-UA"/>
-        </w:rPr>
-      </w:pPr>
-      <w:r>
-        <w:rPr>
-          <w:rFonts w:ascii="Courier New" w:eastAsia="Courier New" w:hAnsi="Courier New" w:cs="Courier New"/>
-          <w:sz w:val="24"/>
-          <w:szCs w:val="24"/>
-          <w:lang w:eastAsia="uk-UA"/>
-        </w:rPr>
-        <w:t>        &lt;StatCard title="Scooters online" value={scooters.toString()} /&gt;</w:t>
-      </w:r>
-    </w:p>
-    <w:p>
-      <w:pPr>
-        <w:rPr>
-          <w:rFonts w:ascii="Courier New" w:eastAsia="Courier New" w:hAnsi="Courier New" w:cs="Courier New"/>
-          <w:sz w:val="24"/>
-          <w:szCs w:val="24"/>
-          <w:lang w:eastAsia="uk-UA"/>
-        </w:rPr>
-      </w:pPr>
-      <w:r>
-        <w:rPr>
-          <w:rFonts w:ascii="Courier New" w:eastAsia="Courier New" w:hAnsi="Courier New" w:cs="Courier New"/>
-          <w:sz w:val="24"/>
-          <w:szCs w:val="24"/>
-          <w:lang w:eastAsia="uk-UA"/>
-        </w:rPr>
-        <w:t>        &lt;StatCard title="Revenue today" value={`€ ${revenue}`} /&gt;</w:t>
-      </w:r>
-    </w:p>
-    <w:p>
-      <w:pPr>
-        <w:rPr>
-          <w:rFonts w:ascii="Courier New" w:eastAsia="Courier New" w:hAnsi="Courier New" w:cs="Courier New"/>
-          <w:sz w:val="24"/>
-          <w:szCs w:val="24"/>
-          <w:lang w:eastAsia="uk-UA"/>
-        </w:rPr>
-      </w:pPr>
-      <w:r>
-        <w:rPr>
-          <w:rFonts w:ascii="Courier New" w:eastAsia="Courier New" w:hAnsi="Courier New" w:cs="Courier New"/>
-          <w:sz w:val="24"/>
-          <w:szCs w:val="24"/>
-          <w:lang w:eastAsia="uk-UA"/>
-        </w:rPr>
-        <w:t>      &lt;/section&gt;</w:t>
-      </w:r>
-    </w:p>
-    <w:p>
-      <w:pPr>
-        <w:rPr>
-          <w:rFonts w:ascii="Courier New" w:eastAsia="Courier New" w:hAnsi="Courier New" w:cs="Courier New"/>
-          <w:sz w:val="24"/>
-          <w:szCs w:val="24"/>
-          <w:lang w:eastAsia="uk-UA"/>
-        </w:rPr>
-      </w:pPr>
-      <w:r>
-        <w:rPr>
-          <w:rFonts w:ascii="Courier New" w:eastAsia="Courier New" w:hAnsi="Courier New" w:cs="Courier New"/>
-          <w:sz w:val="24"/>
-          <w:szCs w:val="24"/>
-          <w:lang w:eastAsia="uk-UA"/>
-        </w:rPr>
-        <w:t>      &lt;div className="h-[60vh] rounded-xl overflow-hidden shadow-md" ref={mapRef} /&gt;</w:t>
-      </w:r>
-    </w:p>
-    <w:p>
-      <w:pPr>
-        <w:rPr>
-          <w:rFonts w:ascii="Courier New" w:eastAsia="Courier New" w:hAnsi="Courier New" w:cs="Courier New"/>
-          <w:sz w:val="24"/>
-          <w:szCs w:val="24"/>
-          <w:lang w:eastAsia="uk-UA"/>
-        </w:rPr>
-      </w:pPr>
-      <w:r>
-        <w:rPr>
-          <w:rFonts w:ascii="Courier New" w:eastAsia="Courier New" w:hAnsi="Courier New" w:cs="Courier New"/>
-          <w:sz w:val="24"/>
-          <w:szCs w:val="24"/>
-          <w:lang w:eastAsia="uk-UA"/>
-        </w:rPr>
-        <w:t>    &lt;/div&gt;</w:t>
-      </w:r>
-    </w:p>
-    <w:p>
-      <w:pPr>
-        <w:rPr>
-          <w:rFonts w:ascii="Courier New" w:eastAsia="Courier New" w:hAnsi="Courier New" w:cs="Courier New"/>
-          <w:sz w:val="24"/>
-          <w:szCs w:val="24"/>
-          <w:lang w:eastAsia="uk-UA"/>
-        </w:rPr>
-      </w:pPr>
-      <w:r>
-        <w:rPr>
-          <w:rFonts w:ascii="Courier New" w:eastAsia="Courier New" w:hAnsi="Courier New" w:cs="Courier New"/>
-          <w:sz w:val="24"/>
-          <w:szCs w:val="24"/>
-          <w:lang w:eastAsia="uk-UA"/>
-        </w:rPr>
-        <w:t>  );</w:t>
-      </w:r>
-    </w:p>
-    <w:p>
-      <w:pPr>
-        <w:rPr>
-          <w:rFonts w:ascii="Courier New" w:eastAsia="Courier New" w:hAnsi="Courier New" w:cs="Courier New"/>
-          <w:sz w:val="24"/>
-          <w:szCs w:val="24"/>
-          <w:lang w:eastAsia="uk-UA"/>
-        </w:rPr>
-      </w:pPr>
-      <w:r>
-        <w:rPr>
-          <w:rFonts w:ascii="Courier New" w:eastAsia="Courier New" w:hAnsi="Courier New" w:cs="Courier New"/>
-          <w:sz w:val="24"/>
-          <w:szCs w:val="24"/>
-          <w:lang w:eastAsia="uk-UA"/>
-        </w:rPr>
-        <w:t>}</w:t>
-      </w:r>
-    </w:p>
-    <w:p>
-      <w:pPr>
-        <w:rPr>
-          <w:rFonts w:ascii="Courier New" w:eastAsia="Courier New" w:hAnsi="Courier New" w:cs="Courier New"/>
-          <w:sz w:val="24"/>
-          <w:szCs w:val="24"/>
-          <w:lang w:eastAsia="uk-UA"/>
-        </w:rPr>
-      </w:pPr>
-    </w:p>
-    <w:p>
-      <w:pPr>
-        <w:rPr>
-          <w:rFonts w:ascii="Courier New" w:eastAsia="Courier New" w:hAnsi="Courier New" w:cs="Courier New"/>
-          <w:sz w:val="24"/>
-          <w:szCs w:val="24"/>
-          <w:lang w:eastAsia="uk-UA"/>
-        </w:rPr>
-      </w:pPr>
-      <w:r>
-        <w:rPr>
-          <w:rFonts w:ascii="Courier New" w:eastAsia="Courier New" w:hAnsi="Courier New" w:cs="Courier New"/>
-          <w:sz w:val="24"/>
-          <w:szCs w:val="24"/>
-          <w:lang w:eastAsia="uk-UA"/>
-        </w:rPr>
-        <w:t>function StatCard({ title, value }: { title: string; value: string }) {</w:t>
-      </w:r>
-    </w:p>
-    <w:p>
-      <w:pPr>
-        <w:rPr>
-          <w:rFonts w:ascii="Courier New" w:eastAsia="Courier New" w:hAnsi="Courier New" w:cs="Courier New"/>
-          <w:sz w:val="24"/>
-          <w:szCs w:val="24"/>
-          <w:lang w:eastAsia="uk-UA"/>
-        </w:rPr>
-      </w:pPr>
-      <w:r>
-        <w:rPr>
-          <w:rFonts w:ascii="Courier New" w:eastAsia="Courier New" w:hAnsi="Courier New" w:cs="Courier New"/>
-          <w:sz w:val="24"/>
-          <w:szCs w:val="24"/>
-          <w:lang w:eastAsia="uk-UA"/>
-        </w:rPr>
-        <w:t>  return (</w:t>
-      </w:r>
-    </w:p>
-    <w:p>
-      <w:pPr>
-        <w:rPr>
-          <w:rFonts w:ascii="Courier New" w:eastAsia="Courier New" w:hAnsi="Courier New" w:cs="Courier New"/>
-          <w:sz w:val="24"/>
-          <w:szCs w:val="24"/>
-          <w:lang w:eastAsia="uk-UA"/>
-        </w:rPr>
-      </w:pPr>
-      <w:r>
-        <w:rPr>
-          <w:rFonts w:ascii="Courier New" w:eastAsia="Courier New" w:hAnsi="Courier New" w:cs="Courier New"/>
-          <w:sz w:val="24"/>
-          <w:szCs w:val="24"/>
-          <w:lang w:eastAsia="uk-UA"/>
-        </w:rPr>
-        <w:t xml:space="preserve">    &lt;div className="bg-white rounded-xl shadow p-4 flex flex-col </w:t>
-      </w:r>
-      <w:r>
-        <w:rPr>
-          <w:rFonts w:ascii="Courier New" w:eastAsia="Courier New" w:hAnsi="Courier New" w:cs="Courier New"/>
-          <w:sz w:val="24"/>
-          <w:szCs w:val="24"/>
-          <w:lang w:eastAsia="uk-UA"/>
-        </w:rPr>
-        <w:lastRenderedPageBreak/>
-        <w:t>items-center"&gt;</w:t>
+        <w:t>    &lt;div className="bg-white rounded-xl shadow p-4 flex flex-col items-center"&gt;</w:t>
       </w:r>
     </w:p>
     <w:p>
@@ -5693,7 +5573,6 @@
           <w:szCs w:val="24"/>
           <w:lang w:eastAsia="uk-UA"/>
         </w:rPr>
-        <w:lastRenderedPageBreak/>
         <w:t>VOLUME /backups</w:t>
       </w:r>
     </w:p>

</xml_diff>